<commit_message>
kafka producer and consumer message ok, let add secure and deploy into kubernetes
</commit_message>
<xml_diff>
--- a/doc/ssl_sa.docx
+++ b/doc/ssl_sa.docx
@@ -1104,7 +1104,7 @@
           <w:szCs w:val="28"/>
           <w:lang w:val="en-US"/>
         </w:rPr>
-        <w:t>kafka.client</w:t>
+        <w:t>kafka.</w:t>
       </w:r>
       <w:r>
         <w:rPr>
@@ -1113,6 +1113,15 @@
           <w:szCs w:val="28"/>
           <w:lang w:val="en-US"/>
         </w:rPr>
+        <w:t>server</w:t>
+      </w:r>
+      <w:r>
+        <w:rPr>
+          <w:rFonts w:ascii="Courier New" w:hAnsi="Courier New" w:cs="Courier New"/>
+          <w:sz w:val="28"/>
+          <w:szCs w:val="28"/>
+          <w:lang w:val="en-US"/>
+        </w:rPr>
         <w:t>.keystore.jks -storepass abCD@1234</w:t>
       </w:r>
     </w:p>
@@ -1172,7 +1181,16 @@
           <w:szCs w:val="28"/>
           <w:lang w:val="en-US"/>
         </w:rPr>
-        <w:t>kafka.client</w:t>
+        <w:t>kafka.</w:t>
+      </w:r>
+      <w:r>
+        <w:rPr>
+          <w:rFonts w:ascii="Courier New" w:hAnsi="Courier New" w:cs="Courier New"/>
+          <w:sz w:val="28"/>
+          <w:szCs w:val="28"/>
+          <w:lang w:val="en-US"/>
+        </w:rPr>
+        <w:t>server</w:t>
       </w:r>
       <w:r>
         <w:rPr>
@@ -1286,13 +1304,22 @@
           <w:sz w:val="28"/>
           <w:szCs w:val="28"/>
         </w:rPr>
-        <w:t>kafka.client</w:t>
+        <w:t>kafka.</w:t>
       </w:r>
       <w:r>
         <w:rPr>
           <w:rFonts w:ascii="Courier New" w:hAnsi="Courier New" w:cs="Courier New"/>
           <w:sz w:val="28"/>
           <w:szCs w:val="28"/>
+          <w:lang w:val="en-US"/>
+        </w:rPr>
+        <w:t>server</w:t>
+      </w:r>
+      <w:r>
+        <w:rPr>
+          <w:rFonts w:ascii="Courier New" w:hAnsi="Courier New" w:cs="Courier New"/>
+          <w:sz w:val="28"/>
+          <w:szCs w:val="28"/>
         </w:rPr>
         <w:t>.keystore.jks</w:t>
       </w:r>
@@ -1385,13 +1412,22 @@
           <w:sz w:val="28"/>
           <w:szCs w:val="28"/>
         </w:rPr>
-        <w:t>kafka.client</w:t>
+        <w:t>kafka.</w:t>
       </w:r>
       <w:r>
         <w:rPr>
           <w:rFonts w:ascii="Courier New" w:hAnsi="Courier New" w:cs="Courier New"/>
           <w:sz w:val="28"/>
           <w:szCs w:val="28"/>
+          <w:lang w:val="en-US"/>
+        </w:rPr>
+        <w:t>server</w:t>
+      </w:r>
+      <w:r>
+        <w:rPr>
+          <w:rFonts w:ascii="Courier New" w:hAnsi="Courier New" w:cs="Courier New"/>
+          <w:sz w:val="28"/>
+          <w:szCs w:val="28"/>
         </w:rPr>
         <w:t>.keystore.jks</w:t>
       </w:r>
@@ -1475,7 +1511,16 @@
           <w:sz w:val="28"/>
           <w:szCs w:val="28"/>
         </w:rPr>
-        <w:t>kafka.client</w:t>
+        <w:t>kafka.</w:t>
+      </w:r>
+      <w:r>
+        <w:rPr>
+          <w:rFonts w:ascii="Courier New" w:hAnsi="Courier New" w:cs="Courier New"/>
+          <w:sz w:val="28"/>
+          <w:szCs w:val="28"/>
+          <w:lang w:val="en-US"/>
+        </w:rPr>
+        <w:t>server</w:t>
       </w:r>
       <w:r>
         <w:rPr>
@@ -1653,7 +1698,17 @@
           <w:sz w:val="28"/>
           <w:szCs w:val="28"/>
         </w:rPr>
-        <w:t>kafka.client</w:t>
+        <w:t>kafka.</w:t>
+      </w:r>
+      <w:r>
+        <w:rPr>
+          <w:rStyle w:val="HTMLCode"/>
+          <w:rFonts w:ascii="Times New Roman" w:eastAsiaTheme="majorEastAsia" w:hAnsi="Times New Roman" w:cs="Times New Roman"/>
+          <w:sz w:val="28"/>
+          <w:szCs w:val="28"/>
+          <w:lang w:val="en-US"/>
+        </w:rPr>
+        <w:t>server</w:t>
       </w:r>
       <w:r>
         <w:rPr>
@@ -1743,7 +1798,17 @@
           <w:sz w:val="28"/>
           <w:szCs w:val="28"/>
         </w:rPr>
-        <w:t>kafka.client</w:t>
+        <w:t>kafka.</w:t>
+      </w:r>
+      <w:r>
+        <w:rPr>
+          <w:rStyle w:val="HTMLCode"/>
+          <w:rFonts w:ascii="Times New Roman" w:eastAsiaTheme="majorEastAsia" w:hAnsi="Times New Roman" w:cs="Times New Roman"/>
+          <w:sz w:val="28"/>
+          <w:szCs w:val="28"/>
+          <w:lang w:val="en-US"/>
+        </w:rPr>
+        <w:t>server</w:t>
       </w:r>
       <w:r>
         <w:rPr>
@@ -6092,11 +6157,1732 @@
     </w:p>
     <w:p>
       <w:pPr>
+        <w:pStyle w:val="Heading2"/>
+      </w:pPr>
+      <w:r>
+        <w:t>Cli kafka</w:t>
+      </w:r>
+    </w:p>
+    <w:p>
+      <w:pPr>
         <w:rPr>
           <w:rFonts w:ascii="Times New Roman" w:hAnsi="Times New Roman" w:cs="Times New Roman"/>
           <w:sz w:val="28"/>
           <w:szCs w:val="28"/>
         </w:rPr>
+      </w:pPr>
+      <w:r>
+        <w:rPr>
+          <w:rFonts w:ascii="Times New Roman" w:hAnsi="Times New Roman" w:cs="Times New Roman"/>
+          <w:sz w:val="28"/>
+          <w:szCs w:val="28"/>
+        </w:rPr>
+        <w:t>keytool -list -v -keystore kafka.server.</w:t>
+      </w:r>
+      <w:r>
+        <w:rPr>
+          <w:rFonts w:ascii="Times New Roman" w:hAnsi="Times New Roman" w:cs="Times New Roman"/>
+          <w:sz w:val="28"/>
+          <w:szCs w:val="28"/>
+        </w:rPr>
+        <w:t>keys</w:t>
+      </w:r>
+      <w:r>
+        <w:rPr>
+          <w:rFonts w:ascii="Times New Roman" w:hAnsi="Times New Roman" w:cs="Times New Roman"/>
+          <w:sz w:val="28"/>
+          <w:szCs w:val="28"/>
+        </w:rPr>
+        <w:t>tore.jks -storepass abCD@1234</w:t>
+      </w:r>
+    </w:p>
+    <w:p>
+      <w:pPr>
+        <w:rPr>
+          <w:rFonts w:ascii="Times New Roman" w:hAnsi="Times New Roman" w:cs="Times New Roman"/>
+          <w:sz w:val="28"/>
+          <w:szCs w:val="28"/>
+        </w:rPr>
+      </w:pPr>
+      <w:r>
+        <w:rPr>
+          <w:rFonts w:ascii="Times New Roman" w:hAnsi="Times New Roman" w:cs="Times New Roman"/>
+          <w:sz w:val="28"/>
+          <w:szCs w:val="28"/>
+        </w:rPr>
+        <w:t>keytool -list -v -keystore kafka.server.truststore.jks -storepass abCD@1234</w:t>
+      </w:r>
+    </w:p>
+    <w:p>
+      <w:pPr>
+        <w:rPr>
+          <w:rFonts w:ascii="Times New Roman" w:hAnsi="Times New Roman" w:cs="Times New Roman"/>
+          <w:sz w:val="28"/>
+          <w:szCs w:val="28"/>
+        </w:rPr>
+      </w:pPr>
+    </w:p>
+    <w:p>
+      <w:pPr>
+        <w:rPr>
+          <w:rFonts w:ascii="Times New Roman" w:hAnsi="Times New Roman" w:cs="Times New Roman"/>
+          <w:sz w:val="28"/>
+          <w:szCs w:val="28"/>
+        </w:rPr>
+      </w:pPr>
+    </w:p>
+    <w:p>
+      <w:pPr>
+        <w:pStyle w:val="Heading2"/>
+      </w:pPr>
+      <w:r>
+        <w:rPr>
+          <w:lang w:val="en-US"/>
+        </w:rPr>
+        <w:t>2)</w:t>
+      </w:r>
+      <w:r>
+        <w:rPr>
+          <w:lang w:val="en-US"/>
+        </w:rPr>
+        <w:t xml:space="preserve"> </w:t>
+      </w:r>
+      <w:r>
+        <w:rPr>
+          <w:lang w:val="en-US"/>
+        </w:rPr>
+        <w:t>Cấu</w:t>
+      </w:r>
+      <w:r>
+        <w:t xml:space="preserve"> hình kafka ssl/sasl(security (cấu hình tin tưởng thông tin trong quá trình giao tiếp)/simple authen security layer(cấu hình tin tưởng thiết lập giao tiếp))</w:t>
+      </w:r>
+    </w:p>
+    <w:p>
+      <w:pPr>
+        <w:rPr>
+          <w:rFonts w:ascii="Times New Roman" w:hAnsi="Times New Roman" w:cs="Times New Roman"/>
+          <w:sz w:val="28"/>
+          <w:szCs w:val="28"/>
+        </w:rPr>
+      </w:pPr>
+    </w:p>
+    <w:p>
+      <w:pPr>
+        <w:rPr>
+          <w:rFonts w:ascii="Times New Roman" w:hAnsi="Times New Roman" w:cs="Times New Roman"/>
+          <w:sz w:val="28"/>
+          <w:szCs w:val="28"/>
+          <w:lang w:val="en-US"/>
+        </w:rPr>
+      </w:pPr>
+      <w:r>
+        <w:rPr>
+          <w:rFonts w:ascii="Times New Roman" w:hAnsi="Times New Roman" w:cs="Times New Roman"/>
+          <w:sz w:val="28"/>
+          <w:szCs w:val="28"/>
+        </w:rPr>
+        <w:t xml:space="preserve"># Tạo keystore cho </w:t>
+      </w:r>
+      <w:r>
+        <w:rPr>
+          <w:rFonts w:ascii="Times New Roman" w:hAnsi="Times New Roman" w:cs="Times New Roman"/>
+          <w:b/>
+          <w:bCs/>
+          <w:sz w:val="28"/>
+          <w:szCs w:val="28"/>
+        </w:rPr>
+        <w:t>broker</w:t>
+      </w:r>
+      <w:r>
+        <w:rPr>
+          <w:rFonts w:ascii="Times New Roman" w:hAnsi="Times New Roman" w:cs="Times New Roman"/>
+          <w:sz w:val="28"/>
+          <w:szCs w:val="28"/>
+          <w:lang w:val="en-US"/>
+        </w:rPr>
+        <w:t>(</w:t>
+      </w:r>
+      <w:r>
+        <w:rPr>
+          <w:rFonts w:ascii="Times New Roman" w:hAnsi="Times New Roman" w:cs="Times New Roman"/>
+          <w:color w:val="70AD47" w:themeColor="accent6"/>
+          <w:sz w:val="28"/>
+          <w:szCs w:val="28"/>
+        </w:rPr>
+        <w:t>các service có các producer/consumer gọi là client và broker là server nơi xử lý giao tiếp cho các client kafka</w:t>
+      </w:r>
+      <w:r>
+        <w:rPr>
+          <w:rFonts w:ascii="Times New Roman" w:hAnsi="Times New Roman" w:cs="Times New Roman"/>
+          <w:sz w:val="28"/>
+          <w:szCs w:val="28"/>
+        </w:rPr>
+        <w:t>)</w:t>
+      </w:r>
+    </w:p>
+    <w:p>
+      <w:pPr>
+        <w:rPr>
+          <w:rFonts w:ascii="Times New Roman" w:hAnsi="Times New Roman" w:cs="Times New Roman"/>
+          <w:sz w:val="28"/>
+          <w:szCs w:val="28"/>
+        </w:rPr>
+      </w:pPr>
+      <w:r>
+        <w:rPr>
+          <w:rFonts w:ascii="Times New Roman" w:hAnsi="Times New Roman" w:cs="Times New Roman"/>
+          <w:sz w:val="28"/>
+          <w:szCs w:val="28"/>
+        </w:rPr>
+        <w:t>keytool -keystore kafka.server.keystore.jks -alias localhost -validity 365 -genkey</w:t>
+      </w:r>
+    </w:p>
+    <w:p>
+      <w:pPr>
+        <w:rPr>
+          <w:rFonts w:ascii="Times New Roman" w:hAnsi="Times New Roman" w:cs="Times New Roman"/>
+          <w:sz w:val="28"/>
+          <w:szCs w:val="28"/>
+        </w:rPr>
+      </w:pPr>
+      <w:r>
+        <w:rPr>
+          <w:rFonts w:ascii="Times New Roman" w:hAnsi="Times New Roman" w:cs="Times New Roman"/>
+          <w:sz w:val="28"/>
+          <w:szCs w:val="28"/>
+        </w:rPr>
+        <w:t># Tạo chứng chỉ và xuất public certificate</w:t>
+      </w:r>
+    </w:p>
+    <w:p>
+      <w:pPr>
+        <w:rPr>
+          <w:rFonts w:ascii="Times New Roman" w:hAnsi="Times New Roman" w:cs="Times New Roman"/>
+          <w:sz w:val="28"/>
+          <w:szCs w:val="28"/>
+        </w:rPr>
+      </w:pPr>
+      <w:r>
+        <w:rPr>
+          <w:rFonts w:ascii="Times New Roman" w:hAnsi="Times New Roman" w:cs="Times New Roman"/>
+          <w:sz w:val="28"/>
+          <w:szCs w:val="28"/>
+        </w:rPr>
+        <w:t>keytool -keystore kafka.server.keystore.jks -alias localhost -certreq -file cert-file</w:t>
+      </w:r>
+    </w:p>
+    <w:p>
+      <w:pPr>
+        <w:rPr>
+          <w:rFonts w:ascii="Times New Roman" w:hAnsi="Times New Roman" w:cs="Times New Roman"/>
+          <w:sz w:val="28"/>
+          <w:szCs w:val="28"/>
+        </w:rPr>
+      </w:pPr>
+      <w:r>
+        <w:rPr>
+          <w:rFonts w:ascii="Times New Roman" w:hAnsi="Times New Roman" w:cs="Times New Roman"/>
+          <w:sz w:val="28"/>
+          <w:szCs w:val="28"/>
+        </w:rPr>
+        <w:t># Ký chứng chỉ bằng CA hoặc tự ký chứng chỉ và nhập lại vào keystore</w:t>
+      </w:r>
+    </w:p>
+    <w:p>
+      <w:pPr>
+        <w:rPr>
+          <w:rFonts w:ascii="Times New Roman" w:hAnsi="Times New Roman" w:cs="Times New Roman"/>
+          <w:sz w:val="28"/>
+          <w:szCs w:val="28"/>
+        </w:rPr>
+      </w:pPr>
+      <w:r>
+        <w:rPr>
+          <w:rFonts w:ascii="Times New Roman" w:hAnsi="Times New Roman" w:cs="Times New Roman"/>
+          <w:sz w:val="28"/>
+          <w:szCs w:val="28"/>
+        </w:rPr>
+        <w:t>openssl x509 -req -CA ca-cert -CAkey ca-key -in cert-file -out cert-signed -days 365</w:t>
+      </w:r>
+    </w:p>
+    <w:p>
+      <w:pPr>
+        <w:rPr>
+          <w:rFonts w:ascii="Times New Roman" w:hAnsi="Times New Roman" w:cs="Times New Roman"/>
+          <w:sz w:val="28"/>
+          <w:szCs w:val="28"/>
+        </w:rPr>
+      </w:pPr>
+      <w:r>
+        <w:rPr>
+          <w:rFonts w:ascii="Times New Roman" w:hAnsi="Times New Roman" w:cs="Times New Roman"/>
+          <w:sz w:val="28"/>
+          <w:szCs w:val="28"/>
+        </w:rPr>
+        <w:t># Nhập CA vào truststore của Kafka</w:t>
+      </w:r>
+    </w:p>
+    <w:p>
+      <w:pPr>
+        <w:rPr>
+          <w:rFonts w:ascii="Times New Roman" w:hAnsi="Times New Roman" w:cs="Times New Roman"/>
+          <w:sz w:val="28"/>
+          <w:szCs w:val="28"/>
+        </w:rPr>
+      </w:pPr>
+      <w:r>
+        <w:rPr>
+          <w:rFonts w:ascii="Times New Roman" w:hAnsi="Times New Roman" w:cs="Times New Roman"/>
+          <w:sz w:val="28"/>
+          <w:szCs w:val="28"/>
+        </w:rPr>
+        <w:t>keytool -keystore kafka.server.truststore.jks -alias CARoot -import -file ca-cert</w:t>
+      </w:r>
+    </w:p>
+    <w:p>
+      <w:pPr>
+        <w:rPr>
+          <w:rFonts w:ascii="Times New Roman" w:hAnsi="Times New Roman" w:cs="Times New Roman"/>
+          <w:sz w:val="28"/>
+          <w:szCs w:val="28"/>
+        </w:rPr>
+      </w:pPr>
+      <w:r>
+        <w:rPr>
+          <w:rFonts w:ascii="Times New Roman" w:hAnsi="Times New Roman" w:cs="Times New Roman"/>
+          <w:sz w:val="28"/>
+          <w:szCs w:val="28"/>
+        </w:rPr>
+        <w:t># Nhập chứng chỉ đã ký vào keystore của Kafka</w:t>
+      </w:r>
+    </w:p>
+    <w:p>
+      <w:pPr>
+        <w:rPr>
+          <w:rFonts w:ascii="Times New Roman" w:hAnsi="Times New Roman" w:cs="Times New Roman"/>
+          <w:sz w:val="28"/>
+          <w:szCs w:val="28"/>
+        </w:rPr>
+      </w:pPr>
+      <w:r>
+        <w:rPr>
+          <w:rFonts w:ascii="Times New Roman" w:hAnsi="Times New Roman" w:cs="Times New Roman"/>
+          <w:sz w:val="28"/>
+          <w:szCs w:val="28"/>
+        </w:rPr>
+        <w:t>keytool -keystore kafka.server.keystore.jks -alias localhost -import -file cert-signed</w:t>
+      </w:r>
+    </w:p>
+    <w:p>
+      <w:pPr>
+        <w:rPr>
+          <w:rFonts w:ascii="Times New Roman" w:hAnsi="Times New Roman" w:cs="Times New Roman"/>
+          <w:sz w:val="28"/>
+          <w:szCs w:val="28"/>
+        </w:rPr>
+      </w:pPr>
+    </w:p>
+    <w:p>
+      <w:pPr>
+        <w:rPr>
+          <w:rFonts w:ascii="Times New Roman" w:hAnsi="Times New Roman" w:cs="Times New Roman"/>
+          <w:sz w:val="28"/>
+          <w:szCs w:val="28"/>
+        </w:rPr>
+      </w:pPr>
+    </w:p>
+    <w:p>
+      <w:pPr>
+        <w:rPr>
+          <w:rFonts w:ascii="Times New Roman" w:hAnsi="Times New Roman" w:cs="Times New Roman"/>
+          <w:sz w:val="28"/>
+          <w:szCs w:val="28"/>
+        </w:rPr>
+      </w:pPr>
+    </w:p>
+    <w:p>
+      <w:pPr>
+        <w:pStyle w:val="Heading3"/>
+      </w:pPr>
+      <w:r>
+        <w:t>server.properties</w:t>
+      </w:r>
+    </w:p>
+    <w:p>
+      <w:r>
+        <w:t># Cấu hình SSL cho Kafka Broker</w:t>
+      </w:r>
+    </w:p>
+    <w:p>
+      <w:r>
+        <w:t>listeners=SSL://localhost:9093</w:t>
+      </w:r>
+    </w:p>
+    <w:p>
+      <w:r>
+        <w:t>advertised.listeners=SSL://localhost:9093</w:t>
+      </w:r>
+    </w:p>
+    <w:p>
+      <w:r>
+        <w:t>ssl.keystore.location=/path/to/kafka.server.keystore.jks</w:t>
+      </w:r>
+    </w:p>
+    <w:p>
+      <w:r>
+        <w:t>ssl.keystore.password=keystore_password</w:t>
+      </w:r>
+    </w:p>
+    <w:p>
+      <w:r>
+        <w:t>ssl.key.password=key_password</w:t>
+      </w:r>
+    </w:p>
+    <w:p>
+      <w:r>
+        <w:t>ssl.truststore.location=/path/to/kafka.server.truststore.jks</w:t>
+      </w:r>
+    </w:p>
+    <w:p>
+      <w:r>
+        <w:t>ssl.truststore.password=truststore_password</w:t>
+      </w:r>
+    </w:p>
+    <w:p>
+      <w:r>
+        <w:t>ssl.endpoint.identification.algorithm=</w:t>
+      </w:r>
+    </w:p>
+    <w:p>
+      <w:r>
+        <w:t>security.inter.broker.protocol=SSL</w:t>
+      </w:r>
+    </w:p>
+    <w:p>
+      <w:r>
+        <w:t>ssl.client.auth=required</w:t>
+      </w:r>
+    </w:p>
+    <w:p>
+      <w:pPr>
+        <w:pStyle w:val="Heading3"/>
+      </w:pPr>
+      <w:r>
+        <w:t>Cấu hình SASL cho Kafka Broker</w:t>
+      </w:r>
+    </w:p>
+    <w:p>
+      <w:r>
+        <w:t># Cấu hình SASL/SSL cho Kafka Broker</w:t>
+      </w:r>
+    </w:p>
+    <w:p>
+      <w:r>
+        <w:t>listeners=SASL_SSL://localhost:9094</w:t>
+      </w:r>
+    </w:p>
+    <w:p>
+      <w:r>
+        <w:t>advertised.listeners=SASL_SSL://localhost:9094</w:t>
+      </w:r>
+    </w:p>
+    <w:p>
+      <w:r>
+        <w:t>security.inter.broker.protocol=SASL_SSL</w:t>
+      </w:r>
+    </w:p>
+    <w:p>
+      <w:r>
+        <w:t>sasl.mechanism.inter.broker.protocol=SCRAM-SHA-512</w:t>
+      </w:r>
+    </w:p>
+    <w:p/>
+    <w:p>
+      <w:r>
+        <w:t>sasl.enabled.mechanisms=PLAIN,SCRAM-SHA-512</w:t>
+      </w:r>
+    </w:p>
+    <w:p>
+      <w:r>
+        <w:t>sasl.jaas.config=org.apache.kafka.common.security.scram.ScramLoginModule required \</w:t>
+      </w:r>
+    </w:p>
+    <w:p>
+      <w:r>
+        <w:t xml:space="preserve">  username="broker_username" \</w:t>
+      </w:r>
+    </w:p>
+    <w:p>
+      <w:r>
+        <w:t xml:space="preserve">  password="broker_password";</w:t>
+      </w:r>
+    </w:p>
+    <w:p>
+      <w:pPr>
+        <w:pStyle w:val="Heading3"/>
+      </w:pPr>
+      <w:r>
+        <w:t>Cấu hình SSL cho Kafka Client</w:t>
+      </w:r>
+    </w:p>
+    <w:p>
+      <w:r>
+        <w:lastRenderedPageBreak/>
+        <w:t>security.protocol=SSL</w:t>
+      </w:r>
+    </w:p>
+    <w:p>
+      <w:r>
+        <w:t>ssl.truststore.location=/path/to/client.truststore.jks</w:t>
+      </w:r>
+    </w:p>
+    <w:p>
+      <w:r>
+        <w:t>ssl.truststore.password=truststore_password</w:t>
+      </w:r>
+    </w:p>
+    <w:p>
+      <w:r>
+        <w:t>ssl.keystore.location=/path/to/client.keystore.jks</w:t>
+      </w:r>
+    </w:p>
+    <w:p>
+      <w:r>
+        <w:t>ssl.keystore.password=keystore_password</w:t>
+      </w:r>
+    </w:p>
+    <w:p>
+      <w:r>
+        <w:t>ssl.key.password=key_password</w:t>
+      </w:r>
+    </w:p>
+    <w:p>
+      <w:r>
+        <w:t>ssl.endpoint.identification.algorithm=</w:t>
+      </w:r>
+    </w:p>
+    <w:p/>
+    <w:p>
+      <w:pPr>
+        <w:pStyle w:val="Heading3"/>
+      </w:pPr>
+      <w:r>
+        <w:t>Cấu hình SASL cho Kafka Client</w:t>
+      </w:r>
+    </w:p>
+    <w:p/>
+    <w:p>
+      <w:r>
+        <w:t>security.protocol=SASL_SSL</w:t>
+      </w:r>
+    </w:p>
+    <w:p>
+      <w:r>
+        <w:t>sasl.mechanism=SCRAM-SHA-512</w:t>
+      </w:r>
+    </w:p>
+    <w:p>
+      <w:r>
+        <w:t>sasl.jaas.config=org.apache.kafka.common.security.scram.ScramLoginModule required \</w:t>
+      </w:r>
+    </w:p>
+    <w:p>
+      <w:r>
+        <w:t xml:space="preserve">  username="client_username" \</w:t>
+      </w:r>
+    </w:p>
+    <w:p>
+      <w:r>
+        <w:t xml:space="preserve">  password="client_password";</w:t>
+      </w:r>
+    </w:p>
+    <w:p/>
+    <w:p>
+      <w:pPr>
+        <w:pStyle w:val="Heading3"/>
+      </w:pPr>
+      <w:r>
+        <w:t>Cấu hình Kafka Consumer/Producer</w:t>
+      </w:r>
+    </w:p>
+    <w:p/>
+    <w:p>
+      <w:r>
+        <w:t>Properties props = new Properties();</w:t>
+      </w:r>
+    </w:p>
+    <w:p>
+      <w:r>
+        <w:t>props.put("bootstrap.servers", "localhost:9093");</w:t>
+      </w:r>
+    </w:p>
+    <w:p>
+      <w:r>
+        <w:t>props.put("security.protocol", "SSL");</w:t>
+      </w:r>
+    </w:p>
+    <w:p>
+      <w:r>
+        <w:t>props.put("ssl.truststore.location", "/path/to/client.truststore.jks");</w:t>
+      </w:r>
+    </w:p>
+    <w:p>
+      <w:r>
+        <w:t>props.put("ssl.truststore.password", "truststore_password");</w:t>
+      </w:r>
+    </w:p>
+    <w:p>
+      <w:r>
+        <w:t>props.put("ssl.keystore.location", "/path/to/client.keystore.jks");</w:t>
+      </w:r>
+    </w:p>
+    <w:p>
+      <w:r>
+        <w:t>props.put("ssl.keystore.password", "keystore_password");</w:t>
+      </w:r>
+    </w:p>
+    <w:p>
+      <w:r>
+        <w:t>props.put("ssl.key.password", "key_password");</w:t>
+      </w:r>
+    </w:p>
+    <w:p/>
+    <w:p>
+      <w:r>
+        <w:t>// SASL</w:t>
+      </w:r>
+    </w:p>
+    <w:p>
+      <w:r>
+        <w:lastRenderedPageBreak/>
+        <w:t>props.put("security.protocol", "SASL_SSL");</w:t>
+      </w:r>
+    </w:p>
+    <w:p>
+      <w:r>
+        <w:t>props.put("sasl.mechanism", "SCRAM-SHA-512");</w:t>
+      </w:r>
+    </w:p>
+    <w:p>
+      <w:r>
+        <w:t>props.put("sasl.jaas.config", "org.apache.kafka.common.security.scram.ScramLoginModule required username=\"client_username\" password=\"client_password\";");</w:t>
+      </w:r>
+    </w:p>
+    <w:p/>
+    <w:p>
+      <w:r>
+        <w:t>KafkaProducer&lt;String, String&gt; producer = new KafkaProducer&lt;&gt;(props);</w:t>
+      </w:r>
+    </w:p>
+    <w:p/>
+    <w:p>
+      <w:pPr>
+        <w:pStyle w:val="Heading3"/>
+      </w:pPr>
+      <w:r>
+        <w:t xml:space="preserve">Lý giải </w:t>
+      </w:r>
+    </w:p>
+    <w:p>
+      <w:pPr>
+        <w:pStyle w:val="NormalWeb"/>
+      </w:pPr>
+      <w:r>
+        <w:t xml:space="preserve">Để hiểu rõ vai trò của </w:t>
+      </w:r>
+      <w:r>
+        <w:rPr>
+          <w:rStyle w:val="HTMLCode"/>
+          <w:rFonts w:eastAsiaTheme="minorHAnsi"/>
+        </w:rPr>
+        <w:t>keystore</w:t>
+      </w:r>
+      <w:r>
+        <w:t xml:space="preserve">, </w:t>
+      </w:r>
+      <w:r>
+        <w:rPr>
+          <w:rStyle w:val="HTMLCode"/>
+          <w:rFonts w:eastAsiaTheme="minorHAnsi"/>
+        </w:rPr>
+        <w:t>truststore</w:t>
+      </w:r>
+      <w:r>
+        <w:t xml:space="preserve">, </w:t>
+      </w:r>
+      <w:r>
+        <w:rPr>
+          <w:rStyle w:val="HTMLCode"/>
+          <w:rFonts w:eastAsiaTheme="minorHAnsi"/>
+        </w:rPr>
+        <w:t>username</w:t>
+      </w:r>
+      <w:r>
+        <w:t xml:space="preserve">, </w:t>
+      </w:r>
+      <w:r>
+        <w:rPr>
+          <w:rStyle w:val="HTMLCode"/>
+          <w:rFonts w:eastAsiaTheme="minorHAnsi"/>
+        </w:rPr>
+        <w:t>password</w:t>
+      </w:r>
+      <w:r>
+        <w:t xml:space="preserve"> trong cơ chế SSL/SASL của Kafka, chúng ta cần xem xét cả hai phần chính: </w:t>
+      </w:r>
+      <w:r>
+        <w:rPr>
+          <w:rStyle w:val="Strong"/>
+        </w:rPr>
+        <w:t>Kafka Broker</w:t>
+      </w:r>
+      <w:r>
+        <w:t xml:space="preserve"> (máy chủ Kafka) và </w:t>
+      </w:r>
+      <w:r>
+        <w:rPr>
+          <w:rStyle w:val="Strong"/>
+        </w:rPr>
+        <w:t>Kafka Client</w:t>
+      </w:r>
+      <w:r>
+        <w:t xml:space="preserve"> (các ứng dụng hoặc dịch vụ kết nối tới Kafka).</w:t>
+      </w:r>
+    </w:p>
+    <w:p>
+      <w:pPr>
+        <w:pStyle w:val="Heading3"/>
+      </w:pPr>
+      <w:r>
+        <w:t xml:space="preserve">1. </w:t>
+      </w:r>
+      <w:r>
+        <w:rPr>
+          <w:rStyle w:val="Strong"/>
+          <w:rFonts w:eastAsiaTheme="majorEastAsia"/>
+          <w:b/>
+          <w:bCs/>
+        </w:rPr>
+        <w:t>Keystore và Truststore của Kafka</w:t>
+      </w:r>
+    </w:p>
+    <w:p>
+      <w:pPr>
+        <w:pStyle w:val="Heading4"/>
+      </w:pPr>
+      <w:r>
+        <w:rPr>
+          <w:rStyle w:val="Strong"/>
+          <w:rFonts w:eastAsiaTheme="majorEastAsia"/>
+          <w:b/>
+          <w:bCs/>
+        </w:rPr>
+        <w:t>Keystore:</w:t>
+      </w:r>
+    </w:p>
+    <w:p>
+      <w:pPr>
+        <w:pStyle w:val="NormalWeb"/>
+        <w:numPr>
+          <w:ilvl w:val="0"/>
+          <w:numId w:val="12"/>
+        </w:numPr>
+        <w:spacing w:before="100" w:beforeAutospacing="1" w:after="100" w:afterAutospacing="1" w:line="240" w:lineRule="auto"/>
+      </w:pPr>
+      <w:r>
+        <w:rPr>
+          <w:rStyle w:val="Strong"/>
+        </w:rPr>
+        <w:t>Keystore</w:t>
+      </w:r>
+      <w:r>
+        <w:t xml:space="preserve"> chứa khóa riêng (private key) và chứng chỉ (certificate) công khai của Kafka. Nó giúp chứng minh danh tính của Kafka Broker (hoặc Kafka Client) khi thực hiện giao tiếp qua mạng. Keystore cần được bảo mật vì nó chứa thông tin nhạy cảm (khóa riêng).</w:t>
+      </w:r>
+    </w:p>
+    <w:p>
+      <w:pPr>
+        <w:pStyle w:val="NormalWeb"/>
+        <w:numPr>
+          <w:ilvl w:val="0"/>
+          <w:numId w:val="12"/>
+        </w:numPr>
+        <w:spacing w:before="100" w:beforeAutospacing="1" w:after="100" w:afterAutospacing="1" w:line="240" w:lineRule="auto"/>
+      </w:pPr>
+      <w:r>
+        <w:t xml:space="preserve">Đối với </w:t>
+      </w:r>
+      <w:r>
+        <w:rPr>
+          <w:rStyle w:val="Strong"/>
+        </w:rPr>
+        <w:t>Kafka Broker</w:t>
+      </w:r>
+      <w:r>
+        <w:t>, keystore chứa chứng chỉ mà Broker sử dụng để mã hóa dữ liệu truyền qua SSL. Khi một Kafka Client kết nối, Broker sẽ cung cấp chứng chỉ công khai (certificate) từ keystore để client có thể xác minh danh tính của broker.</w:t>
+      </w:r>
+    </w:p>
+    <w:p>
+      <w:pPr>
+        <w:pStyle w:val="NormalWeb"/>
+        <w:numPr>
+          <w:ilvl w:val="0"/>
+          <w:numId w:val="12"/>
+        </w:numPr>
+        <w:spacing w:before="100" w:beforeAutospacing="1" w:after="100" w:afterAutospacing="1" w:line="240" w:lineRule="auto"/>
+      </w:pPr>
+      <w:r>
+        <w:t xml:space="preserve">Đối với </w:t>
+      </w:r>
+      <w:r>
+        <w:rPr>
+          <w:rStyle w:val="Strong"/>
+        </w:rPr>
+        <w:t>Kafka Client</w:t>
+      </w:r>
+      <w:r>
+        <w:t>, nếu client cũng yêu cầu xác thực (mutual TLS), keystore của client sẽ chứa khóa riêng và chứng chỉ công khai mà nó sẽ cung cấp cho Kafka Broker để xác minh danh tính của client.</w:t>
+      </w:r>
+    </w:p>
+    <w:p>
+      <w:pPr>
+        <w:pStyle w:val="Heading4"/>
+      </w:pPr>
+      <w:r>
+        <w:rPr>
+          <w:rStyle w:val="Strong"/>
+          <w:rFonts w:eastAsiaTheme="majorEastAsia"/>
+          <w:b/>
+          <w:bCs/>
+        </w:rPr>
+        <w:t>Truststore:</w:t>
+      </w:r>
+    </w:p>
+    <w:p>
+      <w:pPr>
+        <w:pStyle w:val="NormalWeb"/>
+        <w:numPr>
+          <w:ilvl w:val="0"/>
+          <w:numId w:val="13"/>
+        </w:numPr>
+        <w:spacing w:before="100" w:beforeAutospacing="1" w:after="100" w:afterAutospacing="1" w:line="240" w:lineRule="auto"/>
+      </w:pPr>
+      <w:r>
+        <w:rPr>
+          <w:rStyle w:val="Strong"/>
+        </w:rPr>
+        <w:t>Truststore</w:t>
+      </w:r>
+      <w:r>
+        <w:t xml:space="preserve"> chứa các chứng chỉ của các tổ chức tin cậy (CA - Certificate Authority). Truststore giúp xác thực tính hợp lệ của chứng chỉ được cung cấp bởi bên đối diện (Kafka Broker hoặc Kafka Client).</w:t>
+      </w:r>
+    </w:p>
+    <w:p>
+      <w:pPr>
+        <w:pStyle w:val="NormalWeb"/>
+        <w:numPr>
+          <w:ilvl w:val="0"/>
+          <w:numId w:val="13"/>
+        </w:numPr>
+        <w:spacing w:before="100" w:beforeAutospacing="1" w:after="100" w:afterAutospacing="1" w:line="240" w:lineRule="auto"/>
+      </w:pPr>
+      <w:r>
+        <w:rPr>
+          <w:rStyle w:val="Strong"/>
+        </w:rPr>
+        <w:t>Kafka Broker</w:t>
+      </w:r>
+      <w:r>
+        <w:t xml:space="preserve"> sử dụng truststore để xác minh rằng chứng chỉ của Kafka Client là hợp lệ (nếu có mutual TLS, tức là client cũng cung cấp chứng chỉ).</w:t>
+      </w:r>
+    </w:p>
+    <w:p>
+      <w:pPr>
+        <w:pStyle w:val="NormalWeb"/>
+        <w:numPr>
+          <w:ilvl w:val="0"/>
+          <w:numId w:val="13"/>
+        </w:numPr>
+        <w:spacing w:before="100" w:beforeAutospacing="1" w:after="100" w:afterAutospacing="1" w:line="240" w:lineRule="auto"/>
+      </w:pPr>
+      <w:r>
+        <w:rPr>
+          <w:rStyle w:val="Strong"/>
+        </w:rPr>
+        <w:t>Kafka Client</w:t>
+      </w:r>
+      <w:r>
+        <w:t xml:space="preserve"> sử dụng truststore để xác minh rằng chứng chỉ của Kafka Broker là hợp lệ và đáng tin cậy.</w:t>
+      </w:r>
+    </w:p>
+    <w:p>
+      <w:pPr>
+        <w:pStyle w:val="Heading3"/>
+      </w:pPr>
+      <w:r>
+        <w:t xml:space="preserve">2. </w:t>
+      </w:r>
+      <w:r>
+        <w:rPr>
+          <w:rStyle w:val="Strong"/>
+          <w:rFonts w:eastAsiaTheme="majorEastAsia"/>
+          <w:b/>
+          <w:bCs/>
+        </w:rPr>
+        <w:t>Username và Password trong JAAS (Java Authentication and Authorization Service)</w:t>
+      </w:r>
+    </w:p>
+    <w:p>
+      <w:pPr>
+        <w:pStyle w:val="NormalWeb"/>
+      </w:pPr>
+      <w:r>
+        <w:lastRenderedPageBreak/>
+        <w:t xml:space="preserve">JAAS là một framework cho phép xác thực dựa trên cơ chế bảo mật như </w:t>
+      </w:r>
+      <w:r>
+        <w:rPr>
+          <w:rStyle w:val="Strong"/>
+        </w:rPr>
+        <w:t>SASL</w:t>
+      </w:r>
+      <w:r>
+        <w:t>. Kafka sử dụng JAAS để cấu hình các cơ chế xác thực như SCRAM (Simple Authentication and Security Layer).</w:t>
+      </w:r>
+    </w:p>
+    <w:p>
+      <w:pPr>
+        <w:pStyle w:val="Heading4"/>
+      </w:pPr>
+      <w:r>
+        <w:rPr>
+          <w:rStyle w:val="Strong"/>
+          <w:rFonts w:eastAsiaTheme="majorEastAsia"/>
+          <w:b/>
+          <w:bCs/>
+        </w:rPr>
+        <w:t>Kafka Broker (JAAS Configuration)</w:t>
+      </w:r>
+    </w:p>
+    <w:p>
+      <w:pPr>
+        <w:pStyle w:val="NormalWeb"/>
+        <w:numPr>
+          <w:ilvl w:val="0"/>
+          <w:numId w:val="14"/>
+        </w:numPr>
+        <w:spacing w:before="100" w:beforeAutospacing="1" w:after="100" w:afterAutospacing="1" w:line="240" w:lineRule="auto"/>
+      </w:pPr>
+      <w:r>
+        <w:rPr>
+          <w:rStyle w:val="Strong"/>
+        </w:rPr>
+        <w:t>Username và password của broker</w:t>
+      </w:r>
+      <w:r>
+        <w:t xml:space="preserve"> trong cấu hình JAAS là thông tin để xác thực giữa các Kafka Broker với nhau, và khi Kafka Broker cần tương tác với các thành phần khác (ví dụ Zookeeper hoặc các brokers khác trong cụm).</w:t>
+      </w:r>
+    </w:p>
+    <w:p>
+      <w:pPr>
+        <w:pStyle w:val="NormalWeb"/>
+        <w:numPr>
+          <w:ilvl w:val="0"/>
+          <w:numId w:val="14"/>
+        </w:numPr>
+        <w:spacing w:before="100" w:beforeAutospacing="1" w:after="100" w:afterAutospacing="1" w:line="240" w:lineRule="auto"/>
+      </w:pPr>
+      <w:r>
+        <w:t xml:space="preserve">Ví dụ, khi Kafka Broker sử dụng cơ chế </w:t>
+      </w:r>
+      <w:r>
+        <w:rPr>
+          <w:rStyle w:val="Strong"/>
+        </w:rPr>
+        <w:t>SCRAM-SHA-512</w:t>
+      </w:r>
+      <w:r>
+        <w:t xml:space="preserve"> để xác thực nội bộ giữa các broker, các thông tin sau trong cấu hình JAAS sẽ được sử dụng:</w:t>
+      </w:r>
+    </w:p>
+    <w:p>
+      <w:pPr>
+        <w:pStyle w:val="HTMLPreformatted"/>
+      </w:pPr>
+      <w:r>
+        <w:t>properties</w:t>
+      </w:r>
+    </w:p>
+    <w:p>
+      <w:pPr>
+        <w:pStyle w:val="HTMLPreformatted"/>
+      </w:pPr>
+      <w:r>
+        <w:t>Sao chép mã</w:t>
+      </w:r>
+    </w:p>
+    <w:p>
+      <w:pPr>
+        <w:pStyle w:val="HTMLPreformatted"/>
+        <w:rPr>
+          <w:rStyle w:val="HTMLCode"/>
+        </w:rPr>
+      </w:pPr>
+      <w:r>
+        <w:rPr>
+          <w:rStyle w:val="HTMLCode"/>
+        </w:rPr>
+        <w:t>sasl.jaas.config=org.apache.kafka.common.security.scram.ScramLoginModule required \</w:t>
+      </w:r>
+    </w:p>
+    <w:p>
+      <w:pPr>
+        <w:pStyle w:val="HTMLPreformatted"/>
+        <w:rPr>
+          <w:rStyle w:val="HTMLCode"/>
+        </w:rPr>
+      </w:pPr>
+      <w:r>
+        <w:rPr>
+          <w:rStyle w:val="HTMLCode"/>
+        </w:rPr>
+        <w:t xml:space="preserve">  username="broker_username" \</w:t>
+      </w:r>
+    </w:p>
+    <w:p>
+      <w:pPr>
+        <w:pStyle w:val="HTMLPreformatted"/>
+        <w:rPr>
+          <w:rStyle w:val="HTMLCode"/>
+        </w:rPr>
+      </w:pPr>
+      <w:r>
+        <w:rPr>
+          <w:rStyle w:val="HTMLCode"/>
+        </w:rPr>
+        <w:t xml:space="preserve">  password="broker_password";</w:t>
+      </w:r>
+    </w:p>
+    <w:p>
+      <w:pPr>
+        <w:numPr>
+          <w:ilvl w:val="0"/>
+          <w:numId w:val="15"/>
+        </w:numPr>
+        <w:spacing w:before="100" w:beforeAutospacing="1" w:after="100" w:afterAutospacing="1" w:line="240" w:lineRule="auto"/>
+      </w:pPr>
+      <w:r>
+        <w:t>Username và password này được dùng để xác minh tính hợp lệ giữa các broker khi giao tiếp nội bộ, hoặc giữa broker và Zookeeper.</w:t>
+      </w:r>
+    </w:p>
+    <w:p>
+      <w:pPr>
+        <w:pStyle w:val="Heading4"/>
+      </w:pPr>
+      <w:r>
+        <w:rPr>
+          <w:rStyle w:val="Strong"/>
+          <w:rFonts w:eastAsiaTheme="majorEastAsia"/>
+          <w:b/>
+          <w:bCs/>
+        </w:rPr>
+        <w:t>Kafka Client (JAAS Configuration)</w:t>
+      </w:r>
+    </w:p>
+    <w:p>
+      <w:pPr>
+        <w:pStyle w:val="NormalWeb"/>
+        <w:numPr>
+          <w:ilvl w:val="0"/>
+          <w:numId w:val="16"/>
+        </w:numPr>
+        <w:spacing w:before="100" w:beforeAutospacing="1" w:after="100" w:afterAutospacing="1" w:line="240" w:lineRule="auto"/>
+      </w:pPr>
+      <w:r>
+        <w:rPr>
+          <w:rStyle w:val="Strong"/>
+        </w:rPr>
+        <w:t>Username và password của client</w:t>
+      </w:r>
+      <w:r>
+        <w:t xml:space="preserve"> trong JAAS là thông tin xác thực để Kafka Client (producer/consumer) kết nối và tương tác với Kafka Broker. Khi Kafka Broker được cấu hình để sử dụng cơ chế SASL (ví dụ: SASL_SSL hoặc SASL_PLAINTEXT), Kafka Client sẽ cần cung cấp thông tin xác thực của mình (username/password) để chứng minh danh tính với Kafka Broker.</w:t>
+      </w:r>
+    </w:p>
+    <w:p>
+      <w:pPr>
+        <w:pStyle w:val="NormalWeb"/>
+        <w:numPr>
+          <w:ilvl w:val="0"/>
+          <w:numId w:val="16"/>
+        </w:numPr>
+        <w:spacing w:before="100" w:beforeAutospacing="1" w:after="100" w:afterAutospacing="1" w:line="240" w:lineRule="auto"/>
+      </w:pPr>
+      <w:r>
+        <w:t>Ví dụ, cấu hình JAAS của Kafka Client khi sử dụng SCRAM-SHA-512:</w:t>
+      </w:r>
+    </w:p>
+    <w:p>
+      <w:pPr>
+        <w:pStyle w:val="HTMLPreformatted"/>
+      </w:pPr>
+      <w:r>
+        <w:t>properties</w:t>
+      </w:r>
+    </w:p>
+    <w:p>
+      <w:pPr>
+        <w:pStyle w:val="HTMLPreformatted"/>
+      </w:pPr>
+      <w:r>
+        <w:t>Sao chép mã</w:t>
+      </w:r>
+    </w:p>
+    <w:p>
+      <w:pPr>
+        <w:pStyle w:val="HTMLPreformatted"/>
+        <w:rPr>
+          <w:rStyle w:val="HTMLCode"/>
+        </w:rPr>
+      </w:pPr>
+      <w:r>
+        <w:rPr>
+          <w:rStyle w:val="HTMLCode"/>
+        </w:rPr>
+        <w:t>sasl.jaas.config=org.apache.kafka.common.security.scram.ScramLoginModule required \</w:t>
+      </w:r>
+    </w:p>
+    <w:p>
+      <w:pPr>
+        <w:pStyle w:val="HTMLPreformatted"/>
+        <w:rPr>
+          <w:rStyle w:val="HTMLCode"/>
+        </w:rPr>
+      </w:pPr>
+      <w:r>
+        <w:rPr>
+          <w:rStyle w:val="HTMLCode"/>
+        </w:rPr>
+        <w:t xml:space="preserve">  username="client_username" \</w:t>
+      </w:r>
+    </w:p>
+    <w:p>
+      <w:pPr>
+        <w:pStyle w:val="HTMLPreformatted"/>
+        <w:rPr>
+          <w:rStyle w:val="HTMLCode"/>
+        </w:rPr>
+      </w:pPr>
+      <w:r>
+        <w:rPr>
+          <w:rStyle w:val="HTMLCode"/>
+        </w:rPr>
+        <w:t xml:space="preserve">  password="client_password";</w:t>
+      </w:r>
+    </w:p>
+    <w:p>
+      <w:pPr>
+        <w:numPr>
+          <w:ilvl w:val="0"/>
+          <w:numId w:val="17"/>
+        </w:numPr>
+        <w:spacing w:before="100" w:beforeAutospacing="1" w:after="100" w:afterAutospacing="1" w:line="240" w:lineRule="auto"/>
+      </w:pPr>
+      <w:r>
+        <w:t>Khi Kafka Client gửi yêu cầu kết nối tới Kafka Broker, nó sẽ gửi kèm username và password này để xác thực. Kafka Broker sẽ kiểm tra username/password này so với dữ liệu người dùng đã được cấu hình trong Kafka Broker (thông qua Zookeeper hoặc cơ sở dữ liệu bảo mật của Kafka).</w:t>
+      </w:r>
+    </w:p>
+    <w:p>
+      <w:pPr>
+        <w:pStyle w:val="Heading3"/>
+      </w:pPr>
+      <w:r>
+        <w:t xml:space="preserve">3. </w:t>
+      </w:r>
+      <w:r>
+        <w:rPr>
+          <w:rStyle w:val="Strong"/>
+          <w:rFonts w:eastAsiaTheme="majorEastAsia"/>
+          <w:b/>
+          <w:bCs/>
+        </w:rPr>
+        <w:t>Cơ chế Hoạt động giữa Keystore, Truststore, Username và Password</w:t>
+      </w:r>
+    </w:p>
+    <w:p>
+      <w:pPr>
+        <w:pStyle w:val="Heading4"/>
+      </w:pPr>
+      <w:r>
+        <w:rPr>
+          <w:rStyle w:val="Strong"/>
+          <w:rFonts w:eastAsiaTheme="majorEastAsia"/>
+          <w:b/>
+          <w:bCs/>
+        </w:rPr>
+        <w:t>SSL (TLS)</w:t>
+      </w:r>
+    </w:p>
+    <w:p>
+      <w:pPr>
+        <w:numPr>
+          <w:ilvl w:val="0"/>
+          <w:numId w:val="18"/>
+        </w:numPr>
+        <w:spacing w:before="100" w:beforeAutospacing="1" w:after="100" w:afterAutospacing="1" w:line="240" w:lineRule="auto"/>
+      </w:pPr>
+      <w:r>
+        <w:rPr>
+          <w:rStyle w:val="Strong"/>
+        </w:rPr>
+        <w:t>Keystore và Truststore</w:t>
+      </w:r>
+      <w:r>
+        <w:t xml:space="preserve"> đảm bảo bảo mật cho việc truyền tải dữ liệu giữa client và broker. Khi Kafka Broker và Kafka Client giao tiếp qua SSL:</w:t>
+      </w:r>
+    </w:p>
+    <w:p>
+      <w:pPr>
+        <w:numPr>
+          <w:ilvl w:val="1"/>
+          <w:numId w:val="18"/>
+        </w:numPr>
+        <w:spacing w:before="100" w:beforeAutospacing="1" w:after="100" w:afterAutospacing="1" w:line="240" w:lineRule="auto"/>
+      </w:pPr>
+      <w:r>
+        <w:rPr>
+          <w:rStyle w:val="Strong"/>
+        </w:rPr>
+        <w:lastRenderedPageBreak/>
+        <w:t>Broker cung cấp chứng chỉ</w:t>
+      </w:r>
+      <w:r>
+        <w:t xml:space="preserve"> (certificate từ keystore) cho client để client có thể xác minh danh tính của broker thông qua </w:t>
+      </w:r>
+      <w:r>
+        <w:rPr>
+          <w:rStyle w:val="Strong"/>
+        </w:rPr>
+        <w:t>truststore</w:t>
+      </w:r>
+      <w:r>
+        <w:t>.</w:t>
+      </w:r>
+    </w:p>
+    <w:p>
+      <w:pPr>
+        <w:numPr>
+          <w:ilvl w:val="1"/>
+          <w:numId w:val="18"/>
+        </w:numPr>
+        <w:spacing w:before="100" w:beforeAutospacing="1" w:after="100" w:afterAutospacing="1" w:line="240" w:lineRule="auto"/>
+      </w:pPr>
+      <w:r>
+        <w:t xml:space="preserve">Nếu broker yêu cầu client cung cấp chứng chỉ (mutual TLS), </w:t>
+      </w:r>
+      <w:r>
+        <w:rPr>
+          <w:rStyle w:val="Strong"/>
+        </w:rPr>
+        <w:t>client cung cấp chứng chỉ</w:t>
+      </w:r>
+      <w:r>
+        <w:t xml:space="preserve"> (certificate từ keystore của client) để broker có thể xác minh qua truststore của broker.</w:t>
+      </w:r>
+    </w:p>
+    <w:p>
+      <w:pPr>
+        <w:pStyle w:val="Heading4"/>
+      </w:pPr>
+      <w:r>
+        <w:rPr>
+          <w:rStyle w:val="Strong"/>
+          <w:rFonts w:eastAsiaTheme="majorEastAsia"/>
+          <w:b/>
+          <w:bCs/>
+        </w:rPr>
+        <w:t>SASL (Simple Authentication and Security Layer)</w:t>
+      </w:r>
+    </w:p>
+    <w:p>
+      <w:pPr>
+        <w:pStyle w:val="NormalWeb"/>
+        <w:numPr>
+          <w:ilvl w:val="0"/>
+          <w:numId w:val="19"/>
+        </w:numPr>
+        <w:spacing w:before="100" w:beforeAutospacing="1" w:after="100" w:afterAutospacing="1" w:line="240" w:lineRule="auto"/>
+      </w:pPr>
+      <w:r>
+        <w:rPr>
+          <w:rStyle w:val="Strong"/>
+        </w:rPr>
+        <w:t>Username và Password</w:t>
+      </w:r>
+      <w:r>
+        <w:t xml:space="preserve"> cung cấp một lớp xác thực bổ sung cho SSL. Cơ chế SASL sẽ xác minh danh tính của các Kafka Client với broker thông qua việc gửi username và password từ client tới broker. Kafka Broker kiểm tra thông tin này dựa trên cấu hình JAAS của nó.</w:t>
+      </w:r>
+    </w:p>
+    <w:p>
+      <w:pPr>
+        <w:pStyle w:val="NormalWeb"/>
+        <w:numPr>
+          <w:ilvl w:val="0"/>
+          <w:numId w:val="19"/>
+        </w:numPr>
+        <w:spacing w:before="100" w:beforeAutospacing="1" w:after="100" w:afterAutospacing="1" w:line="240" w:lineRule="auto"/>
+      </w:pPr>
+      <w:r>
+        <w:t>Các cơ chế SASL phổ biến trong Kafka:</w:t>
+      </w:r>
+    </w:p>
+    <w:p>
+      <w:pPr>
+        <w:numPr>
+          <w:ilvl w:val="1"/>
+          <w:numId w:val="19"/>
+        </w:numPr>
+        <w:spacing w:before="100" w:beforeAutospacing="1" w:after="100" w:afterAutospacing="1" w:line="240" w:lineRule="auto"/>
+      </w:pPr>
+      <w:r>
+        <w:rPr>
+          <w:rStyle w:val="Strong"/>
+        </w:rPr>
+        <w:t>PLAIN:</w:t>
+      </w:r>
+      <w:r>
+        <w:t xml:space="preserve"> Username và password được truyền dưới dạng văn bản (dùng cùng với SSL để mã hóa).</w:t>
+      </w:r>
+    </w:p>
+    <w:p>
+      <w:pPr>
+        <w:numPr>
+          <w:ilvl w:val="1"/>
+          <w:numId w:val="19"/>
+        </w:numPr>
+        <w:spacing w:before="100" w:beforeAutospacing="1" w:after="100" w:afterAutospacing="1" w:line="240" w:lineRule="auto"/>
+      </w:pPr>
+      <w:r>
+        <w:rPr>
+          <w:rStyle w:val="Strong"/>
+        </w:rPr>
+        <w:t>SCRAM-SHA-512:</w:t>
+      </w:r>
+      <w:r>
+        <w:t xml:space="preserve"> Đây là cơ chế sử dụng thuật toán băm SHA-512 cho quá trình xác thực, giúp tăng cường bảo mật.</w:t>
+      </w:r>
+    </w:p>
+    <w:p>
+      <w:pPr>
+        <w:pStyle w:val="Heading3"/>
+      </w:pPr>
+      <w:r>
+        <w:t xml:space="preserve">4. </w:t>
+      </w:r>
+      <w:r>
+        <w:rPr>
+          <w:rStyle w:val="Strong"/>
+          <w:rFonts w:eastAsiaTheme="majorEastAsia"/>
+          <w:b/>
+          <w:bCs/>
+        </w:rPr>
+        <w:t>Tóm Tắt Vai Trò của Các Thành Phần</w:t>
+      </w:r>
+    </w:p>
+    <w:tbl>
+      <w:tblPr>
+        <w:tblW w:w="0" w:type="auto"/>
+        <w:tblCellSpacing w:w="15" w:type="dxa"/>
+        <w:tblCellMar>
+          <w:top w:w="15" w:type="dxa"/>
+          <w:left w:w="15" w:type="dxa"/>
+          <w:bottom w:w="15" w:type="dxa"/>
+          <w:right w:w="15" w:type="dxa"/>
+        </w:tblCellMar>
+        <w:tblLook w:val="04A0" w:firstRow="1" w:lastRow="0" w:firstColumn="1" w:lastColumn="0" w:noHBand="0" w:noVBand="1"/>
+      </w:tblPr>
+      <w:tblGrid>
+        <w:gridCol w:w="2213"/>
+        <w:gridCol w:w="4233"/>
+        <w:gridCol w:w="2914"/>
+      </w:tblGrid>
+      <w:tr>
+        <w:trPr>
+          <w:tblHeader/>
+          <w:tblCellSpacing w:w="15" w:type="dxa"/>
+        </w:trPr>
+        <w:tc>
+          <w:tcPr>
+            <w:tcW w:w="0" w:type="auto"/>
+            <w:vAlign w:val="center"/>
+            <w:hideMark/>
+          </w:tcPr>
+          <w:p>
+            <w:pPr>
+              <w:jc w:val="center"/>
+              <w:rPr>
+                <w:b/>
+                <w:bCs/>
+              </w:rPr>
+            </w:pPr>
+            <w:r>
+              <w:rPr>
+                <w:b/>
+                <w:bCs/>
+              </w:rPr>
+              <w:t>Thành phần</w:t>
+            </w:r>
+          </w:p>
+        </w:tc>
+        <w:tc>
+          <w:tcPr>
+            <w:tcW w:w="0" w:type="auto"/>
+            <w:vAlign w:val="center"/>
+            <w:hideMark/>
+          </w:tcPr>
+          <w:p>
+            <w:pPr>
+              <w:jc w:val="center"/>
+              <w:rPr>
+                <w:b/>
+                <w:bCs/>
+              </w:rPr>
+            </w:pPr>
+            <w:r>
+              <w:rPr>
+                <w:b/>
+                <w:bCs/>
+              </w:rPr>
+              <w:t>Vai trò đối với Kafka Broker</w:t>
+            </w:r>
+          </w:p>
+        </w:tc>
+        <w:tc>
+          <w:tcPr>
+            <w:tcW w:w="0" w:type="auto"/>
+            <w:vAlign w:val="center"/>
+            <w:hideMark/>
+          </w:tcPr>
+          <w:p>
+            <w:pPr>
+              <w:jc w:val="center"/>
+              <w:rPr>
+                <w:b/>
+                <w:bCs/>
+              </w:rPr>
+            </w:pPr>
+            <w:r>
+              <w:rPr>
+                <w:b/>
+                <w:bCs/>
+              </w:rPr>
+              <w:t>Vai trò đối với Kafka Client</w:t>
+            </w:r>
+          </w:p>
+        </w:tc>
+      </w:tr>
+      <w:tr>
+        <w:trPr>
+          <w:tblCellSpacing w:w="15" w:type="dxa"/>
+        </w:trPr>
+        <w:tc>
+          <w:tcPr>
+            <w:tcW w:w="0" w:type="auto"/>
+            <w:vAlign w:val="center"/>
+            <w:hideMark/>
+          </w:tcPr>
+          <w:p>
+            <w:r>
+              <w:rPr>
+                <w:rStyle w:val="Strong"/>
+              </w:rPr>
+              <w:t>Keystore</w:t>
+            </w:r>
+          </w:p>
+        </w:tc>
+        <w:tc>
+          <w:tcPr>
+            <w:tcW w:w="0" w:type="auto"/>
+            <w:vAlign w:val="center"/>
+            <w:hideMark/>
+          </w:tcPr>
+          <w:p>
+            <w:r>
+              <w:t>Chứa khóa riêng và chứng chỉ của broker, dùng để chứng minh danh tính với client và mã hóa dữ liệu qua SSL.</w:t>
+            </w:r>
+          </w:p>
+        </w:tc>
+        <w:tc>
+          <w:tcPr>
+            <w:tcW w:w="0" w:type="auto"/>
+            <w:vAlign w:val="center"/>
+            <w:hideMark/>
+          </w:tcPr>
+          <w:p>
+            <w:r>
+              <w:t>Chứa khóa riêng và chứng chỉ của client, nếu client yêu cầu mutual TLS.</w:t>
+            </w:r>
+          </w:p>
+        </w:tc>
+      </w:tr>
+      <w:tr>
+        <w:trPr>
+          <w:tblCellSpacing w:w="15" w:type="dxa"/>
+        </w:trPr>
+        <w:tc>
+          <w:tcPr>
+            <w:tcW w:w="0" w:type="auto"/>
+            <w:vAlign w:val="center"/>
+            <w:hideMark/>
+          </w:tcPr>
+          <w:p>
+            <w:r>
+              <w:rPr>
+                <w:rStyle w:val="Strong"/>
+              </w:rPr>
+              <w:t>Truststore</w:t>
+            </w:r>
+          </w:p>
+        </w:tc>
+        <w:tc>
+          <w:tcPr>
+            <w:tcW w:w="0" w:type="auto"/>
+            <w:vAlign w:val="center"/>
+            <w:hideMark/>
+          </w:tcPr>
+          <w:p>
+            <w:r>
+              <w:t>Chứa chứng chỉ của CA đáng tin cậy, dùng để xác minh tính hợp lệ của chứng chỉ client (nếu có).</w:t>
+            </w:r>
+          </w:p>
+        </w:tc>
+        <w:tc>
+          <w:tcPr>
+            <w:tcW w:w="0" w:type="auto"/>
+            <w:vAlign w:val="center"/>
+            <w:hideMark/>
+          </w:tcPr>
+          <w:p>
+            <w:r>
+              <w:t>Chứa chứng chỉ của CA, dùng để xác minh tính hợp lệ của chứng chỉ broker.</w:t>
+            </w:r>
+          </w:p>
+        </w:tc>
+      </w:tr>
+      <w:tr>
+        <w:trPr>
+          <w:tblCellSpacing w:w="15" w:type="dxa"/>
+        </w:trPr>
+        <w:tc>
+          <w:tcPr>
+            <w:tcW w:w="0" w:type="auto"/>
+            <w:vAlign w:val="center"/>
+            <w:hideMark/>
+          </w:tcPr>
+          <w:p>
+            <w:r>
+              <w:rPr>
+                <w:rStyle w:val="Strong"/>
+              </w:rPr>
+              <w:t>Username/Password (JAAS)</w:t>
+            </w:r>
+          </w:p>
+        </w:tc>
+        <w:tc>
+          <w:tcPr>
+            <w:tcW w:w="0" w:type="auto"/>
+            <w:vAlign w:val="center"/>
+            <w:hideMark/>
+          </w:tcPr>
+          <w:p>
+            <w:r>
+              <w:t>Cung cấp thông tin xác thực để broker tương tác với các broker khác hoặc Zookeeper.</w:t>
+            </w:r>
+          </w:p>
+        </w:tc>
+        <w:tc>
+          <w:tcPr>
+            <w:tcW w:w="0" w:type="auto"/>
+            <w:vAlign w:val="center"/>
+            <w:hideMark/>
+          </w:tcPr>
+          <w:p>
+            <w:r>
+              <w:t>Cung cấp thông tin xác thực để client chứng minh danh tính với broker.</w:t>
+            </w:r>
+          </w:p>
+        </w:tc>
+      </w:tr>
+    </w:tbl>
+    <w:p>
+      <w:pPr>
+        <w:pStyle w:val="Heading3"/>
+      </w:pPr>
+      <w:r>
+        <w:t xml:space="preserve">5. </w:t>
+      </w:r>
+      <w:r>
+        <w:rPr>
+          <w:rStyle w:val="Strong"/>
+          <w:rFonts w:eastAsiaTheme="majorEastAsia"/>
+          <w:b/>
+          <w:bCs/>
+        </w:rPr>
+        <w:t>Tích hợp SSL/SASL vào Kafka</w:t>
+      </w:r>
+    </w:p>
+    <w:p>
+      <w:pPr>
+        <w:pStyle w:val="NormalWeb"/>
+      </w:pPr>
+      <w:r>
+        <w:t xml:space="preserve">SSL giúp bảo mật dữ liệu trong khi SASL bổ sung một lớp xác thực mạnh mẽ. Trong môi trường Kafka, bạn thường sử dụng </w:t>
+      </w:r>
+      <w:r>
+        <w:rPr>
+          <w:rStyle w:val="Strong"/>
+        </w:rPr>
+        <w:t>SASL_SSL</w:t>
+      </w:r>
+      <w:r>
+        <w:t xml:space="preserve"> để tận dụng cả hai lợi ích này:</w:t>
+      </w:r>
+    </w:p>
+    <w:p>
+      <w:pPr>
+        <w:numPr>
+          <w:ilvl w:val="0"/>
+          <w:numId w:val="20"/>
+        </w:numPr>
+        <w:spacing w:before="100" w:beforeAutospacing="1" w:after="100" w:afterAutospacing="1" w:line="240" w:lineRule="auto"/>
+      </w:pPr>
+      <w:r>
+        <w:rPr>
+          <w:rStyle w:val="Strong"/>
+        </w:rPr>
+        <w:t>SSL</w:t>
+      </w:r>
+      <w:r>
+        <w:t>: Đảm bảo tính bảo mật của dữ liệu qua mạng.</w:t>
+      </w:r>
+    </w:p>
+    <w:p>
+      <w:pPr>
+        <w:numPr>
+          <w:ilvl w:val="0"/>
+          <w:numId w:val="20"/>
+        </w:numPr>
+        <w:spacing w:before="100" w:beforeAutospacing="1" w:after="100" w:afterAutospacing="1" w:line="240" w:lineRule="auto"/>
+      </w:pPr>
+      <w:r>
+        <w:rPr>
+          <w:rStyle w:val="Strong"/>
+        </w:rPr>
+        <w:t>SASL</w:t>
+      </w:r>
+      <w:r>
+        <w:t>: Đảm bảo rằng các Kafka Client và Kafka Broker đều được xác thực trước khi có thể giao tiếp.</w:t>
+      </w:r>
+    </w:p>
+    <w:p>
+      <w:pPr>
+        <w:pStyle w:val="Heading3"/>
+      </w:pPr>
+      <w:r>
+        <w:t xml:space="preserve">6. </w:t>
+      </w:r>
+      <w:r>
+        <w:rPr>
+          <w:rStyle w:val="Strong"/>
+          <w:rFonts w:eastAsiaTheme="majorEastAsia"/>
+          <w:b/>
+          <w:bCs/>
+        </w:rPr>
+        <w:t>Các bước cấu hình chính</w:t>
+      </w:r>
+    </w:p>
+    <w:p>
+      <w:pPr>
+        <w:numPr>
+          <w:ilvl w:val="0"/>
+          <w:numId w:val="21"/>
+        </w:numPr>
+        <w:spacing w:before="100" w:beforeAutospacing="1" w:after="100" w:afterAutospacing="1" w:line="240" w:lineRule="auto"/>
+      </w:pPr>
+      <w:r>
+        <w:rPr>
+          <w:rStyle w:val="Strong"/>
+        </w:rPr>
+        <w:t>Bước 1</w:t>
+      </w:r>
+      <w:r>
+        <w:t>: Tạo keystore/truststore cho broker và client.</w:t>
+      </w:r>
+    </w:p>
+    <w:p>
+      <w:pPr>
+        <w:numPr>
+          <w:ilvl w:val="0"/>
+          <w:numId w:val="21"/>
+        </w:numPr>
+        <w:spacing w:before="100" w:beforeAutospacing="1" w:after="100" w:afterAutospacing="1" w:line="240" w:lineRule="auto"/>
+      </w:pPr>
+      <w:r>
+        <w:rPr>
+          <w:rStyle w:val="Strong"/>
+        </w:rPr>
+        <w:lastRenderedPageBreak/>
+        <w:t>Bước 2</w:t>
+      </w:r>
+      <w:r>
+        <w:t>: Cấu hình SSL cho Kafka Broker và Kafka Client.</w:t>
+      </w:r>
+    </w:p>
+    <w:p>
+      <w:pPr>
+        <w:numPr>
+          <w:ilvl w:val="0"/>
+          <w:numId w:val="21"/>
+        </w:numPr>
+        <w:spacing w:before="100" w:beforeAutospacing="1" w:after="100" w:afterAutospacing="1" w:line="240" w:lineRule="auto"/>
+      </w:pPr>
+      <w:r>
+        <w:rPr>
+          <w:rStyle w:val="Strong"/>
+        </w:rPr>
+        <w:t>Bước 3</w:t>
+      </w:r>
+      <w:r>
+        <w:t>: Cấu hình SASL (JAAS) cho Kafka Broker và Kafka Client.</w:t>
+      </w:r>
+    </w:p>
+    <w:p>
+      <w:pPr>
+        <w:numPr>
+          <w:ilvl w:val="0"/>
+          <w:numId w:val="21"/>
+        </w:numPr>
+        <w:spacing w:before="100" w:beforeAutospacing="1" w:after="100" w:afterAutospacing="1" w:line="240" w:lineRule="auto"/>
+      </w:pPr>
+      <w:r>
+        <w:rPr>
+          <w:rStyle w:val="Strong"/>
+        </w:rPr>
+        <w:t>Bước 4</w:t>
+      </w:r>
+      <w:r>
+        <w:t>: Kiểm tra và xác thực kết nối.</w:t>
+      </w:r>
+    </w:p>
+    <w:p>
+      <w:pPr>
+        <w:pStyle w:val="NormalWeb"/>
+      </w:pPr>
+      <w:r>
+        <w:t>Việc kết hợp đúng các thành phần này giúp bạn đảm bảo an ninh mạng và xác thực mạnh mẽ khi triển khai Kafka trong môi trường sản xuất.</w:t>
+      </w:r>
+    </w:p>
+    <w:p>
+      <w:pPr>
+        <w:pStyle w:val="Heading3"/>
       </w:pPr>
     </w:p>
     <w:sectPr>
@@ -6261,6 +8047,453 @@
     </w:lvl>
   </w:abstractNum>
   <w:abstractNum w:abstractNumId="1" w15:restartNumberingAfterBreak="0">
+    <w:nsid w:val="06AD5C40"/>
+    <w:multiLevelType w:val="multilevel"/>
+    <w:tmpl w:val="BDB65FA2"/>
+    <w:lvl w:ilvl="0">
+      <w:start w:val="1"/>
+      <w:numFmt w:val="bullet"/>
+      <w:lvlText w:val=""/>
+      <w:lvlJc w:val="left"/>
+      <w:pPr>
+        <w:tabs>
+          <w:tab w:val="num" w:pos="720"/>
+        </w:tabs>
+        <w:ind w:left="720" w:hanging="360"/>
+      </w:pPr>
+      <w:rPr>
+        <w:rFonts w:ascii="Symbol" w:hAnsi="Symbol" w:hint="default"/>
+        <w:sz w:val="20"/>
+      </w:rPr>
+    </w:lvl>
+    <w:lvl w:ilvl="1" w:tentative="1">
+      <w:start w:val="1"/>
+      <w:numFmt w:val="bullet"/>
+      <w:lvlText w:val="o"/>
+      <w:lvlJc w:val="left"/>
+      <w:pPr>
+        <w:tabs>
+          <w:tab w:val="num" w:pos="1440"/>
+        </w:tabs>
+        <w:ind w:left="1440" w:hanging="360"/>
+      </w:pPr>
+      <w:rPr>
+        <w:rFonts w:ascii="Courier New" w:hAnsi="Courier New" w:hint="default"/>
+        <w:sz w:val="20"/>
+      </w:rPr>
+    </w:lvl>
+    <w:lvl w:ilvl="2" w:tentative="1">
+      <w:start w:val="1"/>
+      <w:numFmt w:val="bullet"/>
+      <w:lvlText w:val=""/>
+      <w:lvlJc w:val="left"/>
+      <w:pPr>
+        <w:tabs>
+          <w:tab w:val="num" w:pos="2160"/>
+        </w:tabs>
+        <w:ind w:left="2160" w:hanging="360"/>
+      </w:pPr>
+      <w:rPr>
+        <w:rFonts w:ascii="Wingdings" w:hAnsi="Wingdings" w:hint="default"/>
+        <w:sz w:val="20"/>
+      </w:rPr>
+    </w:lvl>
+    <w:lvl w:ilvl="3" w:tentative="1">
+      <w:start w:val="1"/>
+      <w:numFmt w:val="bullet"/>
+      <w:lvlText w:val=""/>
+      <w:lvlJc w:val="left"/>
+      <w:pPr>
+        <w:tabs>
+          <w:tab w:val="num" w:pos="2880"/>
+        </w:tabs>
+        <w:ind w:left="2880" w:hanging="360"/>
+      </w:pPr>
+      <w:rPr>
+        <w:rFonts w:ascii="Wingdings" w:hAnsi="Wingdings" w:hint="default"/>
+        <w:sz w:val="20"/>
+      </w:rPr>
+    </w:lvl>
+    <w:lvl w:ilvl="4" w:tentative="1">
+      <w:start w:val="1"/>
+      <w:numFmt w:val="bullet"/>
+      <w:lvlText w:val=""/>
+      <w:lvlJc w:val="left"/>
+      <w:pPr>
+        <w:tabs>
+          <w:tab w:val="num" w:pos="3600"/>
+        </w:tabs>
+        <w:ind w:left="3600" w:hanging="360"/>
+      </w:pPr>
+      <w:rPr>
+        <w:rFonts w:ascii="Wingdings" w:hAnsi="Wingdings" w:hint="default"/>
+        <w:sz w:val="20"/>
+      </w:rPr>
+    </w:lvl>
+    <w:lvl w:ilvl="5" w:tentative="1">
+      <w:start w:val="1"/>
+      <w:numFmt w:val="bullet"/>
+      <w:lvlText w:val=""/>
+      <w:lvlJc w:val="left"/>
+      <w:pPr>
+        <w:tabs>
+          <w:tab w:val="num" w:pos="4320"/>
+        </w:tabs>
+        <w:ind w:left="4320" w:hanging="360"/>
+      </w:pPr>
+      <w:rPr>
+        <w:rFonts w:ascii="Wingdings" w:hAnsi="Wingdings" w:hint="default"/>
+        <w:sz w:val="20"/>
+      </w:rPr>
+    </w:lvl>
+    <w:lvl w:ilvl="6" w:tentative="1">
+      <w:start w:val="1"/>
+      <w:numFmt w:val="bullet"/>
+      <w:lvlText w:val=""/>
+      <w:lvlJc w:val="left"/>
+      <w:pPr>
+        <w:tabs>
+          <w:tab w:val="num" w:pos="5040"/>
+        </w:tabs>
+        <w:ind w:left="5040" w:hanging="360"/>
+      </w:pPr>
+      <w:rPr>
+        <w:rFonts w:ascii="Wingdings" w:hAnsi="Wingdings" w:hint="default"/>
+        <w:sz w:val="20"/>
+      </w:rPr>
+    </w:lvl>
+    <w:lvl w:ilvl="7" w:tentative="1">
+      <w:start w:val="1"/>
+      <w:numFmt w:val="bullet"/>
+      <w:lvlText w:val=""/>
+      <w:lvlJc w:val="left"/>
+      <w:pPr>
+        <w:tabs>
+          <w:tab w:val="num" w:pos="5760"/>
+        </w:tabs>
+        <w:ind w:left="5760" w:hanging="360"/>
+      </w:pPr>
+      <w:rPr>
+        <w:rFonts w:ascii="Wingdings" w:hAnsi="Wingdings" w:hint="default"/>
+        <w:sz w:val="20"/>
+      </w:rPr>
+    </w:lvl>
+    <w:lvl w:ilvl="8" w:tentative="1">
+      <w:start w:val="1"/>
+      <w:numFmt w:val="bullet"/>
+      <w:lvlText w:val=""/>
+      <w:lvlJc w:val="left"/>
+      <w:pPr>
+        <w:tabs>
+          <w:tab w:val="num" w:pos="6480"/>
+        </w:tabs>
+        <w:ind w:left="6480" w:hanging="360"/>
+      </w:pPr>
+      <w:rPr>
+        <w:rFonts w:ascii="Wingdings" w:hAnsi="Wingdings" w:hint="default"/>
+        <w:sz w:val="20"/>
+      </w:rPr>
+    </w:lvl>
+  </w:abstractNum>
+  <w:abstractNum w:abstractNumId="2" w15:restartNumberingAfterBreak="0">
+    <w:nsid w:val="1329516F"/>
+    <w:multiLevelType w:val="multilevel"/>
+    <w:tmpl w:val="A83A5F16"/>
+    <w:lvl w:ilvl="0">
+      <w:start w:val="1"/>
+      <w:numFmt w:val="bullet"/>
+      <w:lvlText w:val=""/>
+      <w:lvlJc w:val="left"/>
+      <w:pPr>
+        <w:tabs>
+          <w:tab w:val="num" w:pos="720"/>
+        </w:tabs>
+        <w:ind w:left="720" w:hanging="360"/>
+      </w:pPr>
+      <w:rPr>
+        <w:rFonts w:ascii="Symbol" w:hAnsi="Symbol" w:hint="default"/>
+        <w:sz w:val="20"/>
+      </w:rPr>
+    </w:lvl>
+    <w:lvl w:ilvl="1" w:tentative="1">
+      <w:start w:val="1"/>
+      <w:numFmt w:val="bullet"/>
+      <w:lvlText w:val="o"/>
+      <w:lvlJc w:val="left"/>
+      <w:pPr>
+        <w:tabs>
+          <w:tab w:val="num" w:pos="1440"/>
+        </w:tabs>
+        <w:ind w:left="1440" w:hanging="360"/>
+      </w:pPr>
+      <w:rPr>
+        <w:rFonts w:ascii="Courier New" w:hAnsi="Courier New" w:hint="default"/>
+        <w:sz w:val="20"/>
+      </w:rPr>
+    </w:lvl>
+    <w:lvl w:ilvl="2" w:tentative="1">
+      <w:start w:val="1"/>
+      <w:numFmt w:val="bullet"/>
+      <w:lvlText w:val=""/>
+      <w:lvlJc w:val="left"/>
+      <w:pPr>
+        <w:tabs>
+          <w:tab w:val="num" w:pos="2160"/>
+        </w:tabs>
+        <w:ind w:left="2160" w:hanging="360"/>
+      </w:pPr>
+      <w:rPr>
+        <w:rFonts w:ascii="Wingdings" w:hAnsi="Wingdings" w:hint="default"/>
+        <w:sz w:val="20"/>
+      </w:rPr>
+    </w:lvl>
+    <w:lvl w:ilvl="3" w:tentative="1">
+      <w:start w:val="1"/>
+      <w:numFmt w:val="bullet"/>
+      <w:lvlText w:val=""/>
+      <w:lvlJc w:val="left"/>
+      <w:pPr>
+        <w:tabs>
+          <w:tab w:val="num" w:pos="2880"/>
+        </w:tabs>
+        <w:ind w:left="2880" w:hanging="360"/>
+      </w:pPr>
+      <w:rPr>
+        <w:rFonts w:ascii="Wingdings" w:hAnsi="Wingdings" w:hint="default"/>
+        <w:sz w:val="20"/>
+      </w:rPr>
+    </w:lvl>
+    <w:lvl w:ilvl="4" w:tentative="1">
+      <w:start w:val="1"/>
+      <w:numFmt w:val="bullet"/>
+      <w:lvlText w:val=""/>
+      <w:lvlJc w:val="left"/>
+      <w:pPr>
+        <w:tabs>
+          <w:tab w:val="num" w:pos="3600"/>
+        </w:tabs>
+        <w:ind w:left="3600" w:hanging="360"/>
+      </w:pPr>
+      <w:rPr>
+        <w:rFonts w:ascii="Wingdings" w:hAnsi="Wingdings" w:hint="default"/>
+        <w:sz w:val="20"/>
+      </w:rPr>
+    </w:lvl>
+    <w:lvl w:ilvl="5" w:tentative="1">
+      <w:start w:val="1"/>
+      <w:numFmt w:val="bullet"/>
+      <w:lvlText w:val=""/>
+      <w:lvlJc w:val="left"/>
+      <w:pPr>
+        <w:tabs>
+          <w:tab w:val="num" w:pos="4320"/>
+        </w:tabs>
+        <w:ind w:left="4320" w:hanging="360"/>
+      </w:pPr>
+      <w:rPr>
+        <w:rFonts w:ascii="Wingdings" w:hAnsi="Wingdings" w:hint="default"/>
+        <w:sz w:val="20"/>
+      </w:rPr>
+    </w:lvl>
+    <w:lvl w:ilvl="6" w:tentative="1">
+      <w:start w:val="1"/>
+      <w:numFmt w:val="bullet"/>
+      <w:lvlText w:val=""/>
+      <w:lvlJc w:val="left"/>
+      <w:pPr>
+        <w:tabs>
+          <w:tab w:val="num" w:pos="5040"/>
+        </w:tabs>
+        <w:ind w:left="5040" w:hanging="360"/>
+      </w:pPr>
+      <w:rPr>
+        <w:rFonts w:ascii="Wingdings" w:hAnsi="Wingdings" w:hint="default"/>
+        <w:sz w:val="20"/>
+      </w:rPr>
+    </w:lvl>
+    <w:lvl w:ilvl="7" w:tentative="1">
+      <w:start w:val="1"/>
+      <w:numFmt w:val="bullet"/>
+      <w:lvlText w:val=""/>
+      <w:lvlJc w:val="left"/>
+      <w:pPr>
+        <w:tabs>
+          <w:tab w:val="num" w:pos="5760"/>
+        </w:tabs>
+        <w:ind w:left="5760" w:hanging="360"/>
+      </w:pPr>
+      <w:rPr>
+        <w:rFonts w:ascii="Wingdings" w:hAnsi="Wingdings" w:hint="default"/>
+        <w:sz w:val="20"/>
+      </w:rPr>
+    </w:lvl>
+    <w:lvl w:ilvl="8" w:tentative="1">
+      <w:start w:val="1"/>
+      <w:numFmt w:val="bullet"/>
+      <w:lvlText w:val=""/>
+      <w:lvlJc w:val="left"/>
+      <w:pPr>
+        <w:tabs>
+          <w:tab w:val="num" w:pos="6480"/>
+        </w:tabs>
+        <w:ind w:left="6480" w:hanging="360"/>
+      </w:pPr>
+      <w:rPr>
+        <w:rFonts w:ascii="Wingdings" w:hAnsi="Wingdings" w:hint="default"/>
+        <w:sz w:val="20"/>
+      </w:rPr>
+    </w:lvl>
+  </w:abstractNum>
+  <w:abstractNum w:abstractNumId="3" w15:restartNumberingAfterBreak="0">
+    <w:nsid w:val="19144080"/>
+    <w:multiLevelType w:val="multilevel"/>
+    <w:tmpl w:val="7C4C0326"/>
+    <w:lvl w:ilvl="0">
+      <w:start w:val="1"/>
+      <w:numFmt w:val="bullet"/>
+      <w:lvlText w:val=""/>
+      <w:lvlJc w:val="left"/>
+      <w:pPr>
+        <w:tabs>
+          <w:tab w:val="num" w:pos="720"/>
+        </w:tabs>
+        <w:ind w:left="720" w:hanging="360"/>
+      </w:pPr>
+      <w:rPr>
+        <w:rFonts w:ascii="Symbol" w:hAnsi="Symbol" w:hint="default"/>
+        <w:sz w:val="20"/>
+      </w:rPr>
+    </w:lvl>
+    <w:lvl w:ilvl="1">
+      <w:start w:val="1"/>
+      <w:numFmt w:val="bullet"/>
+      <w:lvlText w:val="o"/>
+      <w:lvlJc w:val="left"/>
+      <w:pPr>
+        <w:tabs>
+          <w:tab w:val="num" w:pos="1440"/>
+        </w:tabs>
+        <w:ind w:left="1440" w:hanging="360"/>
+      </w:pPr>
+      <w:rPr>
+        <w:rFonts w:ascii="Courier New" w:hAnsi="Courier New" w:hint="default"/>
+        <w:sz w:val="20"/>
+      </w:rPr>
+    </w:lvl>
+    <w:lvl w:ilvl="2" w:tentative="1">
+      <w:start w:val="1"/>
+      <w:numFmt w:val="bullet"/>
+      <w:lvlText w:val=""/>
+      <w:lvlJc w:val="left"/>
+      <w:pPr>
+        <w:tabs>
+          <w:tab w:val="num" w:pos="2160"/>
+        </w:tabs>
+        <w:ind w:left="2160" w:hanging="360"/>
+      </w:pPr>
+      <w:rPr>
+        <w:rFonts w:ascii="Wingdings" w:hAnsi="Wingdings" w:hint="default"/>
+        <w:sz w:val="20"/>
+      </w:rPr>
+    </w:lvl>
+    <w:lvl w:ilvl="3" w:tentative="1">
+      <w:start w:val="1"/>
+      <w:numFmt w:val="bullet"/>
+      <w:lvlText w:val=""/>
+      <w:lvlJc w:val="left"/>
+      <w:pPr>
+        <w:tabs>
+          <w:tab w:val="num" w:pos="2880"/>
+        </w:tabs>
+        <w:ind w:left="2880" w:hanging="360"/>
+      </w:pPr>
+      <w:rPr>
+        <w:rFonts w:ascii="Wingdings" w:hAnsi="Wingdings" w:hint="default"/>
+        <w:sz w:val="20"/>
+      </w:rPr>
+    </w:lvl>
+    <w:lvl w:ilvl="4" w:tentative="1">
+      <w:start w:val="1"/>
+      <w:numFmt w:val="bullet"/>
+      <w:lvlText w:val=""/>
+      <w:lvlJc w:val="left"/>
+      <w:pPr>
+        <w:tabs>
+          <w:tab w:val="num" w:pos="3600"/>
+        </w:tabs>
+        <w:ind w:left="3600" w:hanging="360"/>
+      </w:pPr>
+      <w:rPr>
+        <w:rFonts w:ascii="Wingdings" w:hAnsi="Wingdings" w:hint="default"/>
+        <w:sz w:val="20"/>
+      </w:rPr>
+    </w:lvl>
+    <w:lvl w:ilvl="5" w:tentative="1">
+      <w:start w:val="1"/>
+      <w:numFmt w:val="bullet"/>
+      <w:lvlText w:val=""/>
+      <w:lvlJc w:val="left"/>
+      <w:pPr>
+        <w:tabs>
+          <w:tab w:val="num" w:pos="4320"/>
+        </w:tabs>
+        <w:ind w:left="4320" w:hanging="360"/>
+      </w:pPr>
+      <w:rPr>
+        <w:rFonts w:ascii="Wingdings" w:hAnsi="Wingdings" w:hint="default"/>
+        <w:sz w:val="20"/>
+      </w:rPr>
+    </w:lvl>
+    <w:lvl w:ilvl="6" w:tentative="1">
+      <w:start w:val="1"/>
+      <w:numFmt w:val="bullet"/>
+      <w:lvlText w:val=""/>
+      <w:lvlJc w:val="left"/>
+      <w:pPr>
+        <w:tabs>
+          <w:tab w:val="num" w:pos="5040"/>
+        </w:tabs>
+        <w:ind w:left="5040" w:hanging="360"/>
+      </w:pPr>
+      <w:rPr>
+        <w:rFonts w:ascii="Wingdings" w:hAnsi="Wingdings" w:hint="default"/>
+        <w:sz w:val="20"/>
+      </w:rPr>
+    </w:lvl>
+    <w:lvl w:ilvl="7" w:tentative="1">
+      <w:start w:val="1"/>
+      <w:numFmt w:val="bullet"/>
+      <w:lvlText w:val=""/>
+      <w:lvlJc w:val="left"/>
+      <w:pPr>
+        <w:tabs>
+          <w:tab w:val="num" w:pos="5760"/>
+        </w:tabs>
+        <w:ind w:left="5760" w:hanging="360"/>
+      </w:pPr>
+      <w:rPr>
+        <w:rFonts w:ascii="Wingdings" w:hAnsi="Wingdings" w:hint="default"/>
+        <w:sz w:val="20"/>
+      </w:rPr>
+    </w:lvl>
+    <w:lvl w:ilvl="8" w:tentative="1">
+      <w:start w:val="1"/>
+      <w:numFmt w:val="bullet"/>
+      <w:lvlText w:val=""/>
+      <w:lvlJc w:val="left"/>
+      <w:pPr>
+        <w:tabs>
+          <w:tab w:val="num" w:pos="6480"/>
+        </w:tabs>
+        <w:ind w:left="6480" w:hanging="360"/>
+      </w:pPr>
+      <w:rPr>
+        <w:rFonts w:ascii="Wingdings" w:hAnsi="Wingdings" w:hint="default"/>
+        <w:sz w:val="20"/>
+      </w:rPr>
+    </w:lvl>
+  </w:abstractNum>
+  <w:abstractNum w:abstractNumId="4" w15:restartNumberingAfterBreak="0">
     <w:nsid w:val="20FC0CDF"/>
     <w:multiLevelType w:val="multilevel"/>
     <w:tmpl w:val="F294B022"/>
@@ -6409,7 +8642,7 @@
       </w:rPr>
     </w:lvl>
   </w:abstractNum>
-  <w:abstractNum w:abstractNumId="2" w15:restartNumberingAfterBreak="0">
+  <w:abstractNum w:abstractNumId="5" w15:restartNumberingAfterBreak="0">
     <w:nsid w:val="24533679"/>
     <w:multiLevelType w:val="multilevel"/>
     <w:tmpl w:val="FA3C91D4"/>
@@ -6558,7 +8791,156 @@
       </w:rPr>
     </w:lvl>
   </w:abstractNum>
-  <w:abstractNum w:abstractNumId="3" w15:restartNumberingAfterBreak="0">
+  <w:abstractNum w:abstractNumId="6" w15:restartNumberingAfterBreak="0">
+    <w:nsid w:val="341C609E"/>
+    <w:multiLevelType w:val="multilevel"/>
+    <w:tmpl w:val="B24CBA46"/>
+    <w:lvl w:ilvl="0">
+      <w:start w:val="1"/>
+      <w:numFmt w:val="bullet"/>
+      <w:lvlText w:val=""/>
+      <w:lvlJc w:val="left"/>
+      <w:pPr>
+        <w:tabs>
+          <w:tab w:val="num" w:pos="720"/>
+        </w:tabs>
+        <w:ind w:left="720" w:hanging="360"/>
+      </w:pPr>
+      <w:rPr>
+        <w:rFonts w:ascii="Symbol" w:hAnsi="Symbol" w:hint="default"/>
+        <w:sz w:val="20"/>
+      </w:rPr>
+    </w:lvl>
+    <w:lvl w:ilvl="1" w:tentative="1">
+      <w:start w:val="1"/>
+      <w:numFmt w:val="bullet"/>
+      <w:lvlText w:val="o"/>
+      <w:lvlJc w:val="left"/>
+      <w:pPr>
+        <w:tabs>
+          <w:tab w:val="num" w:pos="1440"/>
+        </w:tabs>
+        <w:ind w:left="1440" w:hanging="360"/>
+      </w:pPr>
+      <w:rPr>
+        <w:rFonts w:ascii="Courier New" w:hAnsi="Courier New" w:hint="default"/>
+        <w:sz w:val="20"/>
+      </w:rPr>
+    </w:lvl>
+    <w:lvl w:ilvl="2" w:tentative="1">
+      <w:start w:val="1"/>
+      <w:numFmt w:val="bullet"/>
+      <w:lvlText w:val=""/>
+      <w:lvlJc w:val="left"/>
+      <w:pPr>
+        <w:tabs>
+          <w:tab w:val="num" w:pos="2160"/>
+        </w:tabs>
+        <w:ind w:left="2160" w:hanging="360"/>
+      </w:pPr>
+      <w:rPr>
+        <w:rFonts w:ascii="Wingdings" w:hAnsi="Wingdings" w:hint="default"/>
+        <w:sz w:val="20"/>
+      </w:rPr>
+    </w:lvl>
+    <w:lvl w:ilvl="3" w:tentative="1">
+      <w:start w:val="1"/>
+      <w:numFmt w:val="bullet"/>
+      <w:lvlText w:val=""/>
+      <w:lvlJc w:val="left"/>
+      <w:pPr>
+        <w:tabs>
+          <w:tab w:val="num" w:pos="2880"/>
+        </w:tabs>
+        <w:ind w:left="2880" w:hanging="360"/>
+      </w:pPr>
+      <w:rPr>
+        <w:rFonts w:ascii="Wingdings" w:hAnsi="Wingdings" w:hint="default"/>
+        <w:sz w:val="20"/>
+      </w:rPr>
+    </w:lvl>
+    <w:lvl w:ilvl="4" w:tentative="1">
+      <w:start w:val="1"/>
+      <w:numFmt w:val="bullet"/>
+      <w:lvlText w:val=""/>
+      <w:lvlJc w:val="left"/>
+      <w:pPr>
+        <w:tabs>
+          <w:tab w:val="num" w:pos="3600"/>
+        </w:tabs>
+        <w:ind w:left="3600" w:hanging="360"/>
+      </w:pPr>
+      <w:rPr>
+        <w:rFonts w:ascii="Wingdings" w:hAnsi="Wingdings" w:hint="default"/>
+        <w:sz w:val="20"/>
+      </w:rPr>
+    </w:lvl>
+    <w:lvl w:ilvl="5" w:tentative="1">
+      <w:start w:val="1"/>
+      <w:numFmt w:val="bullet"/>
+      <w:lvlText w:val=""/>
+      <w:lvlJc w:val="left"/>
+      <w:pPr>
+        <w:tabs>
+          <w:tab w:val="num" w:pos="4320"/>
+        </w:tabs>
+        <w:ind w:left="4320" w:hanging="360"/>
+      </w:pPr>
+      <w:rPr>
+        <w:rFonts w:ascii="Wingdings" w:hAnsi="Wingdings" w:hint="default"/>
+        <w:sz w:val="20"/>
+      </w:rPr>
+    </w:lvl>
+    <w:lvl w:ilvl="6" w:tentative="1">
+      <w:start w:val="1"/>
+      <w:numFmt w:val="bullet"/>
+      <w:lvlText w:val=""/>
+      <w:lvlJc w:val="left"/>
+      <w:pPr>
+        <w:tabs>
+          <w:tab w:val="num" w:pos="5040"/>
+        </w:tabs>
+        <w:ind w:left="5040" w:hanging="360"/>
+      </w:pPr>
+      <w:rPr>
+        <w:rFonts w:ascii="Wingdings" w:hAnsi="Wingdings" w:hint="default"/>
+        <w:sz w:val="20"/>
+      </w:rPr>
+    </w:lvl>
+    <w:lvl w:ilvl="7" w:tentative="1">
+      <w:start w:val="1"/>
+      <w:numFmt w:val="bullet"/>
+      <w:lvlText w:val=""/>
+      <w:lvlJc w:val="left"/>
+      <w:pPr>
+        <w:tabs>
+          <w:tab w:val="num" w:pos="5760"/>
+        </w:tabs>
+        <w:ind w:left="5760" w:hanging="360"/>
+      </w:pPr>
+      <w:rPr>
+        <w:rFonts w:ascii="Wingdings" w:hAnsi="Wingdings" w:hint="default"/>
+        <w:sz w:val="20"/>
+      </w:rPr>
+    </w:lvl>
+    <w:lvl w:ilvl="8" w:tentative="1">
+      <w:start w:val="1"/>
+      <w:numFmt w:val="bullet"/>
+      <w:lvlText w:val=""/>
+      <w:lvlJc w:val="left"/>
+      <w:pPr>
+        <w:tabs>
+          <w:tab w:val="num" w:pos="6480"/>
+        </w:tabs>
+        <w:ind w:left="6480" w:hanging="360"/>
+      </w:pPr>
+      <w:rPr>
+        <w:rFonts w:ascii="Wingdings" w:hAnsi="Wingdings" w:hint="default"/>
+        <w:sz w:val="20"/>
+      </w:rPr>
+    </w:lvl>
+  </w:abstractNum>
+  <w:abstractNum w:abstractNumId="7" w15:restartNumberingAfterBreak="0">
     <w:nsid w:val="3C541BA5"/>
     <w:multiLevelType w:val="multilevel"/>
     <w:tmpl w:val="8C1C9DC0"/>
@@ -6707,7 +9089,305 @@
       </w:rPr>
     </w:lvl>
   </w:abstractNum>
-  <w:abstractNum w:abstractNumId="4" w15:restartNumberingAfterBreak="0">
+  <w:abstractNum w:abstractNumId="8" w15:restartNumberingAfterBreak="0">
+    <w:nsid w:val="3E92237C"/>
+    <w:multiLevelType w:val="multilevel"/>
+    <w:tmpl w:val="FDF06360"/>
+    <w:lvl w:ilvl="0">
+      <w:start w:val="1"/>
+      <w:numFmt w:val="bullet"/>
+      <w:lvlText w:val=""/>
+      <w:lvlJc w:val="left"/>
+      <w:pPr>
+        <w:tabs>
+          <w:tab w:val="num" w:pos="720"/>
+        </w:tabs>
+        <w:ind w:left="720" w:hanging="360"/>
+      </w:pPr>
+      <w:rPr>
+        <w:rFonts w:ascii="Symbol" w:hAnsi="Symbol" w:hint="default"/>
+        <w:sz w:val="20"/>
+      </w:rPr>
+    </w:lvl>
+    <w:lvl w:ilvl="1" w:tentative="1">
+      <w:start w:val="1"/>
+      <w:numFmt w:val="bullet"/>
+      <w:lvlText w:val="o"/>
+      <w:lvlJc w:val="left"/>
+      <w:pPr>
+        <w:tabs>
+          <w:tab w:val="num" w:pos="1440"/>
+        </w:tabs>
+        <w:ind w:left="1440" w:hanging="360"/>
+      </w:pPr>
+      <w:rPr>
+        <w:rFonts w:ascii="Courier New" w:hAnsi="Courier New" w:hint="default"/>
+        <w:sz w:val="20"/>
+      </w:rPr>
+    </w:lvl>
+    <w:lvl w:ilvl="2" w:tentative="1">
+      <w:start w:val="1"/>
+      <w:numFmt w:val="bullet"/>
+      <w:lvlText w:val=""/>
+      <w:lvlJc w:val="left"/>
+      <w:pPr>
+        <w:tabs>
+          <w:tab w:val="num" w:pos="2160"/>
+        </w:tabs>
+        <w:ind w:left="2160" w:hanging="360"/>
+      </w:pPr>
+      <w:rPr>
+        <w:rFonts w:ascii="Wingdings" w:hAnsi="Wingdings" w:hint="default"/>
+        <w:sz w:val="20"/>
+      </w:rPr>
+    </w:lvl>
+    <w:lvl w:ilvl="3" w:tentative="1">
+      <w:start w:val="1"/>
+      <w:numFmt w:val="bullet"/>
+      <w:lvlText w:val=""/>
+      <w:lvlJc w:val="left"/>
+      <w:pPr>
+        <w:tabs>
+          <w:tab w:val="num" w:pos="2880"/>
+        </w:tabs>
+        <w:ind w:left="2880" w:hanging="360"/>
+      </w:pPr>
+      <w:rPr>
+        <w:rFonts w:ascii="Wingdings" w:hAnsi="Wingdings" w:hint="default"/>
+        <w:sz w:val="20"/>
+      </w:rPr>
+    </w:lvl>
+    <w:lvl w:ilvl="4" w:tentative="1">
+      <w:start w:val="1"/>
+      <w:numFmt w:val="bullet"/>
+      <w:lvlText w:val=""/>
+      <w:lvlJc w:val="left"/>
+      <w:pPr>
+        <w:tabs>
+          <w:tab w:val="num" w:pos="3600"/>
+        </w:tabs>
+        <w:ind w:left="3600" w:hanging="360"/>
+      </w:pPr>
+      <w:rPr>
+        <w:rFonts w:ascii="Wingdings" w:hAnsi="Wingdings" w:hint="default"/>
+        <w:sz w:val="20"/>
+      </w:rPr>
+    </w:lvl>
+    <w:lvl w:ilvl="5" w:tentative="1">
+      <w:start w:val="1"/>
+      <w:numFmt w:val="bullet"/>
+      <w:lvlText w:val=""/>
+      <w:lvlJc w:val="left"/>
+      <w:pPr>
+        <w:tabs>
+          <w:tab w:val="num" w:pos="4320"/>
+        </w:tabs>
+        <w:ind w:left="4320" w:hanging="360"/>
+      </w:pPr>
+      <w:rPr>
+        <w:rFonts w:ascii="Wingdings" w:hAnsi="Wingdings" w:hint="default"/>
+        <w:sz w:val="20"/>
+      </w:rPr>
+    </w:lvl>
+    <w:lvl w:ilvl="6" w:tentative="1">
+      <w:start w:val="1"/>
+      <w:numFmt w:val="bullet"/>
+      <w:lvlText w:val=""/>
+      <w:lvlJc w:val="left"/>
+      <w:pPr>
+        <w:tabs>
+          <w:tab w:val="num" w:pos="5040"/>
+        </w:tabs>
+        <w:ind w:left="5040" w:hanging="360"/>
+      </w:pPr>
+      <w:rPr>
+        <w:rFonts w:ascii="Wingdings" w:hAnsi="Wingdings" w:hint="default"/>
+        <w:sz w:val="20"/>
+      </w:rPr>
+    </w:lvl>
+    <w:lvl w:ilvl="7" w:tentative="1">
+      <w:start w:val="1"/>
+      <w:numFmt w:val="bullet"/>
+      <w:lvlText w:val=""/>
+      <w:lvlJc w:val="left"/>
+      <w:pPr>
+        <w:tabs>
+          <w:tab w:val="num" w:pos="5760"/>
+        </w:tabs>
+        <w:ind w:left="5760" w:hanging="360"/>
+      </w:pPr>
+      <w:rPr>
+        <w:rFonts w:ascii="Wingdings" w:hAnsi="Wingdings" w:hint="default"/>
+        <w:sz w:val="20"/>
+      </w:rPr>
+    </w:lvl>
+    <w:lvl w:ilvl="8" w:tentative="1">
+      <w:start w:val="1"/>
+      <w:numFmt w:val="bullet"/>
+      <w:lvlText w:val=""/>
+      <w:lvlJc w:val="left"/>
+      <w:pPr>
+        <w:tabs>
+          <w:tab w:val="num" w:pos="6480"/>
+        </w:tabs>
+        <w:ind w:left="6480" w:hanging="360"/>
+      </w:pPr>
+      <w:rPr>
+        <w:rFonts w:ascii="Wingdings" w:hAnsi="Wingdings" w:hint="default"/>
+        <w:sz w:val="20"/>
+      </w:rPr>
+    </w:lvl>
+  </w:abstractNum>
+  <w:abstractNum w:abstractNumId="9" w15:restartNumberingAfterBreak="0">
+    <w:nsid w:val="47F9504B"/>
+    <w:multiLevelType w:val="multilevel"/>
+    <w:tmpl w:val="1BE8E608"/>
+    <w:lvl w:ilvl="0">
+      <w:start w:val="1"/>
+      <w:numFmt w:val="bullet"/>
+      <w:lvlText w:val=""/>
+      <w:lvlJc w:val="left"/>
+      <w:pPr>
+        <w:tabs>
+          <w:tab w:val="num" w:pos="720"/>
+        </w:tabs>
+        <w:ind w:left="720" w:hanging="360"/>
+      </w:pPr>
+      <w:rPr>
+        <w:rFonts w:ascii="Symbol" w:hAnsi="Symbol" w:hint="default"/>
+        <w:sz w:val="20"/>
+      </w:rPr>
+    </w:lvl>
+    <w:lvl w:ilvl="1" w:tentative="1">
+      <w:start w:val="1"/>
+      <w:numFmt w:val="bullet"/>
+      <w:lvlText w:val="o"/>
+      <w:lvlJc w:val="left"/>
+      <w:pPr>
+        <w:tabs>
+          <w:tab w:val="num" w:pos="1440"/>
+        </w:tabs>
+        <w:ind w:left="1440" w:hanging="360"/>
+      </w:pPr>
+      <w:rPr>
+        <w:rFonts w:ascii="Courier New" w:hAnsi="Courier New" w:hint="default"/>
+        <w:sz w:val="20"/>
+      </w:rPr>
+    </w:lvl>
+    <w:lvl w:ilvl="2" w:tentative="1">
+      <w:start w:val="1"/>
+      <w:numFmt w:val="bullet"/>
+      <w:lvlText w:val=""/>
+      <w:lvlJc w:val="left"/>
+      <w:pPr>
+        <w:tabs>
+          <w:tab w:val="num" w:pos="2160"/>
+        </w:tabs>
+        <w:ind w:left="2160" w:hanging="360"/>
+      </w:pPr>
+      <w:rPr>
+        <w:rFonts w:ascii="Wingdings" w:hAnsi="Wingdings" w:hint="default"/>
+        <w:sz w:val="20"/>
+      </w:rPr>
+    </w:lvl>
+    <w:lvl w:ilvl="3" w:tentative="1">
+      <w:start w:val="1"/>
+      <w:numFmt w:val="bullet"/>
+      <w:lvlText w:val=""/>
+      <w:lvlJc w:val="left"/>
+      <w:pPr>
+        <w:tabs>
+          <w:tab w:val="num" w:pos="2880"/>
+        </w:tabs>
+        <w:ind w:left="2880" w:hanging="360"/>
+      </w:pPr>
+      <w:rPr>
+        <w:rFonts w:ascii="Wingdings" w:hAnsi="Wingdings" w:hint="default"/>
+        <w:sz w:val="20"/>
+      </w:rPr>
+    </w:lvl>
+    <w:lvl w:ilvl="4" w:tentative="1">
+      <w:start w:val="1"/>
+      <w:numFmt w:val="bullet"/>
+      <w:lvlText w:val=""/>
+      <w:lvlJc w:val="left"/>
+      <w:pPr>
+        <w:tabs>
+          <w:tab w:val="num" w:pos="3600"/>
+        </w:tabs>
+        <w:ind w:left="3600" w:hanging="360"/>
+      </w:pPr>
+      <w:rPr>
+        <w:rFonts w:ascii="Wingdings" w:hAnsi="Wingdings" w:hint="default"/>
+        <w:sz w:val="20"/>
+      </w:rPr>
+    </w:lvl>
+    <w:lvl w:ilvl="5" w:tentative="1">
+      <w:start w:val="1"/>
+      <w:numFmt w:val="bullet"/>
+      <w:lvlText w:val=""/>
+      <w:lvlJc w:val="left"/>
+      <w:pPr>
+        <w:tabs>
+          <w:tab w:val="num" w:pos="4320"/>
+        </w:tabs>
+        <w:ind w:left="4320" w:hanging="360"/>
+      </w:pPr>
+      <w:rPr>
+        <w:rFonts w:ascii="Wingdings" w:hAnsi="Wingdings" w:hint="default"/>
+        <w:sz w:val="20"/>
+      </w:rPr>
+    </w:lvl>
+    <w:lvl w:ilvl="6" w:tentative="1">
+      <w:start w:val="1"/>
+      <w:numFmt w:val="bullet"/>
+      <w:lvlText w:val=""/>
+      <w:lvlJc w:val="left"/>
+      <w:pPr>
+        <w:tabs>
+          <w:tab w:val="num" w:pos="5040"/>
+        </w:tabs>
+        <w:ind w:left="5040" w:hanging="360"/>
+      </w:pPr>
+      <w:rPr>
+        <w:rFonts w:ascii="Wingdings" w:hAnsi="Wingdings" w:hint="default"/>
+        <w:sz w:val="20"/>
+      </w:rPr>
+    </w:lvl>
+    <w:lvl w:ilvl="7" w:tentative="1">
+      <w:start w:val="1"/>
+      <w:numFmt w:val="bullet"/>
+      <w:lvlText w:val=""/>
+      <w:lvlJc w:val="left"/>
+      <w:pPr>
+        <w:tabs>
+          <w:tab w:val="num" w:pos="5760"/>
+        </w:tabs>
+        <w:ind w:left="5760" w:hanging="360"/>
+      </w:pPr>
+      <w:rPr>
+        <w:rFonts w:ascii="Wingdings" w:hAnsi="Wingdings" w:hint="default"/>
+        <w:sz w:val="20"/>
+      </w:rPr>
+    </w:lvl>
+    <w:lvl w:ilvl="8" w:tentative="1">
+      <w:start w:val="1"/>
+      <w:numFmt w:val="bullet"/>
+      <w:lvlText w:val=""/>
+      <w:lvlJc w:val="left"/>
+      <w:pPr>
+        <w:tabs>
+          <w:tab w:val="num" w:pos="6480"/>
+        </w:tabs>
+        <w:ind w:left="6480" w:hanging="360"/>
+      </w:pPr>
+      <w:rPr>
+        <w:rFonts w:ascii="Wingdings" w:hAnsi="Wingdings" w:hint="default"/>
+        <w:sz w:val="20"/>
+      </w:rPr>
+    </w:lvl>
+  </w:abstractNum>
+  <w:abstractNum w:abstractNumId="10" w15:restartNumberingAfterBreak="0">
     <w:nsid w:val="4B0F4BCD"/>
     <w:multiLevelType w:val="multilevel"/>
     <w:tmpl w:val="9E7C9038"/>
@@ -6820,7 +9500,7 @@
       </w:pPr>
     </w:lvl>
   </w:abstractNum>
-  <w:abstractNum w:abstractNumId="5" w15:restartNumberingAfterBreak="0">
+  <w:abstractNum w:abstractNumId="11" w15:restartNumberingAfterBreak="0">
     <w:nsid w:val="4B8735E7"/>
     <w:multiLevelType w:val="multilevel"/>
     <w:tmpl w:val="5A6EBE02"/>
@@ -6933,7 +9613,7 @@
       </w:pPr>
     </w:lvl>
   </w:abstractNum>
-  <w:abstractNum w:abstractNumId="6" w15:restartNumberingAfterBreak="0">
+  <w:abstractNum w:abstractNumId="12" w15:restartNumberingAfterBreak="0">
     <w:nsid w:val="4E194D33"/>
     <w:multiLevelType w:val="multilevel"/>
     <w:tmpl w:val="D0165672"/>
@@ -7082,7 +9762,7 @@
       </w:rPr>
     </w:lvl>
   </w:abstractNum>
-  <w:abstractNum w:abstractNumId="7" w15:restartNumberingAfterBreak="0">
+  <w:abstractNum w:abstractNumId="13" w15:restartNumberingAfterBreak="0">
     <w:nsid w:val="4F1360AA"/>
     <w:multiLevelType w:val="multilevel"/>
     <w:tmpl w:val="5506510A"/>
@@ -7231,7 +9911,156 @@
       </w:rPr>
     </w:lvl>
   </w:abstractNum>
-  <w:abstractNum w:abstractNumId="8" w15:restartNumberingAfterBreak="0">
+  <w:abstractNum w:abstractNumId="14" w15:restartNumberingAfterBreak="0">
+    <w:nsid w:val="52ED24A0"/>
+    <w:multiLevelType w:val="multilevel"/>
+    <w:tmpl w:val="88302CEC"/>
+    <w:lvl w:ilvl="0">
+      <w:start w:val="1"/>
+      <w:numFmt w:val="bullet"/>
+      <w:lvlText w:val=""/>
+      <w:lvlJc w:val="left"/>
+      <w:pPr>
+        <w:tabs>
+          <w:tab w:val="num" w:pos="720"/>
+        </w:tabs>
+        <w:ind w:left="720" w:hanging="360"/>
+      </w:pPr>
+      <w:rPr>
+        <w:rFonts w:ascii="Symbol" w:hAnsi="Symbol" w:hint="default"/>
+        <w:sz w:val="20"/>
+      </w:rPr>
+    </w:lvl>
+    <w:lvl w:ilvl="1" w:tentative="1">
+      <w:start w:val="1"/>
+      <w:numFmt w:val="bullet"/>
+      <w:lvlText w:val="o"/>
+      <w:lvlJc w:val="left"/>
+      <w:pPr>
+        <w:tabs>
+          <w:tab w:val="num" w:pos="1440"/>
+        </w:tabs>
+        <w:ind w:left="1440" w:hanging="360"/>
+      </w:pPr>
+      <w:rPr>
+        <w:rFonts w:ascii="Courier New" w:hAnsi="Courier New" w:hint="default"/>
+        <w:sz w:val="20"/>
+      </w:rPr>
+    </w:lvl>
+    <w:lvl w:ilvl="2" w:tentative="1">
+      <w:start w:val="1"/>
+      <w:numFmt w:val="bullet"/>
+      <w:lvlText w:val=""/>
+      <w:lvlJc w:val="left"/>
+      <w:pPr>
+        <w:tabs>
+          <w:tab w:val="num" w:pos="2160"/>
+        </w:tabs>
+        <w:ind w:left="2160" w:hanging="360"/>
+      </w:pPr>
+      <w:rPr>
+        <w:rFonts w:ascii="Wingdings" w:hAnsi="Wingdings" w:hint="default"/>
+        <w:sz w:val="20"/>
+      </w:rPr>
+    </w:lvl>
+    <w:lvl w:ilvl="3" w:tentative="1">
+      <w:start w:val="1"/>
+      <w:numFmt w:val="bullet"/>
+      <w:lvlText w:val=""/>
+      <w:lvlJc w:val="left"/>
+      <w:pPr>
+        <w:tabs>
+          <w:tab w:val="num" w:pos="2880"/>
+        </w:tabs>
+        <w:ind w:left="2880" w:hanging="360"/>
+      </w:pPr>
+      <w:rPr>
+        <w:rFonts w:ascii="Wingdings" w:hAnsi="Wingdings" w:hint="default"/>
+        <w:sz w:val="20"/>
+      </w:rPr>
+    </w:lvl>
+    <w:lvl w:ilvl="4" w:tentative="1">
+      <w:start w:val="1"/>
+      <w:numFmt w:val="bullet"/>
+      <w:lvlText w:val=""/>
+      <w:lvlJc w:val="left"/>
+      <w:pPr>
+        <w:tabs>
+          <w:tab w:val="num" w:pos="3600"/>
+        </w:tabs>
+        <w:ind w:left="3600" w:hanging="360"/>
+      </w:pPr>
+      <w:rPr>
+        <w:rFonts w:ascii="Wingdings" w:hAnsi="Wingdings" w:hint="default"/>
+        <w:sz w:val="20"/>
+      </w:rPr>
+    </w:lvl>
+    <w:lvl w:ilvl="5" w:tentative="1">
+      <w:start w:val="1"/>
+      <w:numFmt w:val="bullet"/>
+      <w:lvlText w:val=""/>
+      <w:lvlJc w:val="left"/>
+      <w:pPr>
+        <w:tabs>
+          <w:tab w:val="num" w:pos="4320"/>
+        </w:tabs>
+        <w:ind w:left="4320" w:hanging="360"/>
+      </w:pPr>
+      <w:rPr>
+        <w:rFonts w:ascii="Wingdings" w:hAnsi="Wingdings" w:hint="default"/>
+        <w:sz w:val="20"/>
+      </w:rPr>
+    </w:lvl>
+    <w:lvl w:ilvl="6" w:tentative="1">
+      <w:start w:val="1"/>
+      <w:numFmt w:val="bullet"/>
+      <w:lvlText w:val=""/>
+      <w:lvlJc w:val="left"/>
+      <w:pPr>
+        <w:tabs>
+          <w:tab w:val="num" w:pos="5040"/>
+        </w:tabs>
+        <w:ind w:left="5040" w:hanging="360"/>
+      </w:pPr>
+      <w:rPr>
+        <w:rFonts w:ascii="Wingdings" w:hAnsi="Wingdings" w:hint="default"/>
+        <w:sz w:val="20"/>
+      </w:rPr>
+    </w:lvl>
+    <w:lvl w:ilvl="7" w:tentative="1">
+      <w:start w:val="1"/>
+      <w:numFmt w:val="bullet"/>
+      <w:lvlText w:val=""/>
+      <w:lvlJc w:val="left"/>
+      <w:pPr>
+        <w:tabs>
+          <w:tab w:val="num" w:pos="5760"/>
+        </w:tabs>
+        <w:ind w:left="5760" w:hanging="360"/>
+      </w:pPr>
+      <w:rPr>
+        <w:rFonts w:ascii="Wingdings" w:hAnsi="Wingdings" w:hint="default"/>
+        <w:sz w:val="20"/>
+      </w:rPr>
+    </w:lvl>
+    <w:lvl w:ilvl="8" w:tentative="1">
+      <w:start w:val="1"/>
+      <w:numFmt w:val="bullet"/>
+      <w:lvlText w:val=""/>
+      <w:lvlJc w:val="left"/>
+      <w:pPr>
+        <w:tabs>
+          <w:tab w:val="num" w:pos="6480"/>
+        </w:tabs>
+        <w:ind w:left="6480" w:hanging="360"/>
+      </w:pPr>
+      <w:rPr>
+        <w:rFonts w:ascii="Wingdings" w:hAnsi="Wingdings" w:hint="default"/>
+        <w:sz w:val="20"/>
+      </w:rPr>
+    </w:lvl>
+  </w:abstractNum>
+  <w:abstractNum w:abstractNumId="15" w15:restartNumberingAfterBreak="0">
     <w:nsid w:val="582B4340"/>
     <w:multiLevelType w:val="multilevel"/>
     <w:tmpl w:val="653299CE"/>
@@ -7380,7 +10209,156 @@
       </w:rPr>
     </w:lvl>
   </w:abstractNum>
-  <w:abstractNum w:abstractNumId="9" w15:restartNumberingAfterBreak="0">
+  <w:abstractNum w:abstractNumId="16" w15:restartNumberingAfterBreak="0">
+    <w:nsid w:val="646F4454"/>
+    <w:multiLevelType w:val="multilevel"/>
+    <w:tmpl w:val="2086326E"/>
+    <w:lvl w:ilvl="0">
+      <w:start w:val="1"/>
+      <w:numFmt w:val="bullet"/>
+      <w:lvlText w:val=""/>
+      <w:lvlJc w:val="left"/>
+      <w:pPr>
+        <w:tabs>
+          <w:tab w:val="num" w:pos="720"/>
+        </w:tabs>
+        <w:ind w:left="720" w:hanging="360"/>
+      </w:pPr>
+      <w:rPr>
+        <w:rFonts w:ascii="Symbol" w:hAnsi="Symbol" w:hint="default"/>
+        <w:sz w:val="20"/>
+      </w:rPr>
+    </w:lvl>
+    <w:lvl w:ilvl="1">
+      <w:start w:val="1"/>
+      <w:numFmt w:val="bullet"/>
+      <w:lvlText w:val="o"/>
+      <w:lvlJc w:val="left"/>
+      <w:pPr>
+        <w:tabs>
+          <w:tab w:val="num" w:pos="1440"/>
+        </w:tabs>
+        <w:ind w:left="1440" w:hanging="360"/>
+      </w:pPr>
+      <w:rPr>
+        <w:rFonts w:ascii="Courier New" w:hAnsi="Courier New" w:hint="default"/>
+        <w:sz w:val="20"/>
+      </w:rPr>
+    </w:lvl>
+    <w:lvl w:ilvl="2" w:tentative="1">
+      <w:start w:val="1"/>
+      <w:numFmt w:val="bullet"/>
+      <w:lvlText w:val=""/>
+      <w:lvlJc w:val="left"/>
+      <w:pPr>
+        <w:tabs>
+          <w:tab w:val="num" w:pos="2160"/>
+        </w:tabs>
+        <w:ind w:left="2160" w:hanging="360"/>
+      </w:pPr>
+      <w:rPr>
+        <w:rFonts w:ascii="Wingdings" w:hAnsi="Wingdings" w:hint="default"/>
+        <w:sz w:val="20"/>
+      </w:rPr>
+    </w:lvl>
+    <w:lvl w:ilvl="3" w:tentative="1">
+      <w:start w:val="1"/>
+      <w:numFmt w:val="bullet"/>
+      <w:lvlText w:val=""/>
+      <w:lvlJc w:val="left"/>
+      <w:pPr>
+        <w:tabs>
+          <w:tab w:val="num" w:pos="2880"/>
+        </w:tabs>
+        <w:ind w:left="2880" w:hanging="360"/>
+      </w:pPr>
+      <w:rPr>
+        <w:rFonts w:ascii="Wingdings" w:hAnsi="Wingdings" w:hint="default"/>
+        <w:sz w:val="20"/>
+      </w:rPr>
+    </w:lvl>
+    <w:lvl w:ilvl="4" w:tentative="1">
+      <w:start w:val="1"/>
+      <w:numFmt w:val="bullet"/>
+      <w:lvlText w:val=""/>
+      <w:lvlJc w:val="left"/>
+      <w:pPr>
+        <w:tabs>
+          <w:tab w:val="num" w:pos="3600"/>
+        </w:tabs>
+        <w:ind w:left="3600" w:hanging="360"/>
+      </w:pPr>
+      <w:rPr>
+        <w:rFonts w:ascii="Wingdings" w:hAnsi="Wingdings" w:hint="default"/>
+        <w:sz w:val="20"/>
+      </w:rPr>
+    </w:lvl>
+    <w:lvl w:ilvl="5" w:tentative="1">
+      <w:start w:val="1"/>
+      <w:numFmt w:val="bullet"/>
+      <w:lvlText w:val=""/>
+      <w:lvlJc w:val="left"/>
+      <w:pPr>
+        <w:tabs>
+          <w:tab w:val="num" w:pos="4320"/>
+        </w:tabs>
+        <w:ind w:left="4320" w:hanging="360"/>
+      </w:pPr>
+      <w:rPr>
+        <w:rFonts w:ascii="Wingdings" w:hAnsi="Wingdings" w:hint="default"/>
+        <w:sz w:val="20"/>
+      </w:rPr>
+    </w:lvl>
+    <w:lvl w:ilvl="6" w:tentative="1">
+      <w:start w:val="1"/>
+      <w:numFmt w:val="bullet"/>
+      <w:lvlText w:val=""/>
+      <w:lvlJc w:val="left"/>
+      <w:pPr>
+        <w:tabs>
+          <w:tab w:val="num" w:pos="5040"/>
+        </w:tabs>
+        <w:ind w:left="5040" w:hanging="360"/>
+      </w:pPr>
+      <w:rPr>
+        <w:rFonts w:ascii="Wingdings" w:hAnsi="Wingdings" w:hint="default"/>
+        <w:sz w:val="20"/>
+      </w:rPr>
+    </w:lvl>
+    <w:lvl w:ilvl="7" w:tentative="1">
+      <w:start w:val="1"/>
+      <w:numFmt w:val="bullet"/>
+      <w:lvlText w:val=""/>
+      <w:lvlJc w:val="left"/>
+      <w:pPr>
+        <w:tabs>
+          <w:tab w:val="num" w:pos="5760"/>
+        </w:tabs>
+        <w:ind w:left="5760" w:hanging="360"/>
+      </w:pPr>
+      <w:rPr>
+        <w:rFonts w:ascii="Wingdings" w:hAnsi="Wingdings" w:hint="default"/>
+        <w:sz w:val="20"/>
+      </w:rPr>
+    </w:lvl>
+    <w:lvl w:ilvl="8" w:tentative="1">
+      <w:start w:val="1"/>
+      <w:numFmt w:val="bullet"/>
+      <w:lvlText w:val=""/>
+      <w:lvlJc w:val="left"/>
+      <w:pPr>
+        <w:tabs>
+          <w:tab w:val="num" w:pos="6480"/>
+        </w:tabs>
+        <w:ind w:left="6480" w:hanging="360"/>
+      </w:pPr>
+      <w:rPr>
+        <w:rFonts w:ascii="Wingdings" w:hAnsi="Wingdings" w:hint="default"/>
+        <w:sz w:val="20"/>
+      </w:rPr>
+    </w:lvl>
+  </w:abstractNum>
+  <w:abstractNum w:abstractNumId="17" w15:restartNumberingAfterBreak="0">
     <w:nsid w:val="6DA0741A"/>
     <w:multiLevelType w:val="multilevel"/>
     <w:tmpl w:val="8F8A35E6"/>
@@ -7529,7 +10507,7 @@
       </w:rPr>
     </w:lvl>
   </w:abstractNum>
-  <w:abstractNum w:abstractNumId="10" w15:restartNumberingAfterBreak="0">
+  <w:abstractNum w:abstractNumId="18" w15:restartNumberingAfterBreak="0">
     <w:nsid w:val="70245E09"/>
     <w:multiLevelType w:val="multilevel"/>
     <w:tmpl w:val="7004DFD8"/>
@@ -7678,38 +10656,366 @@
       </w:rPr>
     </w:lvl>
   </w:abstractNum>
+  <w:abstractNum w:abstractNumId="19" w15:restartNumberingAfterBreak="0">
+    <w:nsid w:val="72C6568C"/>
+    <w:multiLevelType w:val="multilevel"/>
+    <w:tmpl w:val="035A05D2"/>
+    <w:lvl w:ilvl="0">
+      <w:start w:val="1"/>
+      <w:numFmt w:val="bullet"/>
+      <w:lvlText w:val=""/>
+      <w:lvlJc w:val="left"/>
+      <w:pPr>
+        <w:tabs>
+          <w:tab w:val="num" w:pos="720"/>
+        </w:tabs>
+        <w:ind w:left="720" w:hanging="360"/>
+      </w:pPr>
+      <w:rPr>
+        <w:rFonts w:ascii="Symbol" w:hAnsi="Symbol" w:hint="default"/>
+        <w:sz w:val="20"/>
+      </w:rPr>
+    </w:lvl>
+    <w:lvl w:ilvl="1" w:tentative="1">
+      <w:start w:val="1"/>
+      <w:numFmt w:val="bullet"/>
+      <w:lvlText w:val="o"/>
+      <w:lvlJc w:val="left"/>
+      <w:pPr>
+        <w:tabs>
+          <w:tab w:val="num" w:pos="1440"/>
+        </w:tabs>
+        <w:ind w:left="1440" w:hanging="360"/>
+      </w:pPr>
+      <w:rPr>
+        <w:rFonts w:ascii="Courier New" w:hAnsi="Courier New" w:hint="default"/>
+        <w:sz w:val="20"/>
+      </w:rPr>
+    </w:lvl>
+    <w:lvl w:ilvl="2" w:tentative="1">
+      <w:start w:val="1"/>
+      <w:numFmt w:val="bullet"/>
+      <w:lvlText w:val=""/>
+      <w:lvlJc w:val="left"/>
+      <w:pPr>
+        <w:tabs>
+          <w:tab w:val="num" w:pos="2160"/>
+        </w:tabs>
+        <w:ind w:left="2160" w:hanging="360"/>
+      </w:pPr>
+      <w:rPr>
+        <w:rFonts w:ascii="Wingdings" w:hAnsi="Wingdings" w:hint="default"/>
+        <w:sz w:val="20"/>
+      </w:rPr>
+    </w:lvl>
+    <w:lvl w:ilvl="3" w:tentative="1">
+      <w:start w:val="1"/>
+      <w:numFmt w:val="bullet"/>
+      <w:lvlText w:val=""/>
+      <w:lvlJc w:val="left"/>
+      <w:pPr>
+        <w:tabs>
+          <w:tab w:val="num" w:pos="2880"/>
+        </w:tabs>
+        <w:ind w:left="2880" w:hanging="360"/>
+      </w:pPr>
+      <w:rPr>
+        <w:rFonts w:ascii="Wingdings" w:hAnsi="Wingdings" w:hint="default"/>
+        <w:sz w:val="20"/>
+      </w:rPr>
+    </w:lvl>
+    <w:lvl w:ilvl="4" w:tentative="1">
+      <w:start w:val="1"/>
+      <w:numFmt w:val="bullet"/>
+      <w:lvlText w:val=""/>
+      <w:lvlJc w:val="left"/>
+      <w:pPr>
+        <w:tabs>
+          <w:tab w:val="num" w:pos="3600"/>
+        </w:tabs>
+        <w:ind w:left="3600" w:hanging="360"/>
+      </w:pPr>
+      <w:rPr>
+        <w:rFonts w:ascii="Wingdings" w:hAnsi="Wingdings" w:hint="default"/>
+        <w:sz w:val="20"/>
+      </w:rPr>
+    </w:lvl>
+    <w:lvl w:ilvl="5" w:tentative="1">
+      <w:start w:val="1"/>
+      <w:numFmt w:val="bullet"/>
+      <w:lvlText w:val=""/>
+      <w:lvlJc w:val="left"/>
+      <w:pPr>
+        <w:tabs>
+          <w:tab w:val="num" w:pos="4320"/>
+        </w:tabs>
+        <w:ind w:left="4320" w:hanging="360"/>
+      </w:pPr>
+      <w:rPr>
+        <w:rFonts w:ascii="Wingdings" w:hAnsi="Wingdings" w:hint="default"/>
+        <w:sz w:val="20"/>
+      </w:rPr>
+    </w:lvl>
+    <w:lvl w:ilvl="6" w:tentative="1">
+      <w:start w:val="1"/>
+      <w:numFmt w:val="bullet"/>
+      <w:lvlText w:val=""/>
+      <w:lvlJc w:val="left"/>
+      <w:pPr>
+        <w:tabs>
+          <w:tab w:val="num" w:pos="5040"/>
+        </w:tabs>
+        <w:ind w:left="5040" w:hanging="360"/>
+      </w:pPr>
+      <w:rPr>
+        <w:rFonts w:ascii="Wingdings" w:hAnsi="Wingdings" w:hint="default"/>
+        <w:sz w:val="20"/>
+      </w:rPr>
+    </w:lvl>
+    <w:lvl w:ilvl="7" w:tentative="1">
+      <w:start w:val="1"/>
+      <w:numFmt w:val="bullet"/>
+      <w:lvlText w:val=""/>
+      <w:lvlJc w:val="left"/>
+      <w:pPr>
+        <w:tabs>
+          <w:tab w:val="num" w:pos="5760"/>
+        </w:tabs>
+        <w:ind w:left="5760" w:hanging="360"/>
+      </w:pPr>
+      <w:rPr>
+        <w:rFonts w:ascii="Wingdings" w:hAnsi="Wingdings" w:hint="default"/>
+        <w:sz w:val="20"/>
+      </w:rPr>
+    </w:lvl>
+    <w:lvl w:ilvl="8" w:tentative="1">
+      <w:start w:val="1"/>
+      <w:numFmt w:val="bullet"/>
+      <w:lvlText w:val=""/>
+      <w:lvlJc w:val="left"/>
+      <w:pPr>
+        <w:tabs>
+          <w:tab w:val="num" w:pos="6480"/>
+        </w:tabs>
+        <w:ind w:left="6480" w:hanging="360"/>
+      </w:pPr>
+      <w:rPr>
+        <w:rFonts w:ascii="Wingdings" w:hAnsi="Wingdings" w:hint="default"/>
+        <w:sz w:val="20"/>
+      </w:rPr>
+    </w:lvl>
+  </w:abstractNum>
+  <w:abstractNum w:abstractNumId="20" w15:restartNumberingAfterBreak="0">
+    <w:nsid w:val="744E32DE"/>
+    <w:multiLevelType w:val="multilevel"/>
+    <w:tmpl w:val="54D87466"/>
+    <w:lvl w:ilvl="0">
+      <w:start w:val="1"/>
+      <w:numFmt w:val="bullet"/>
+      <w:lvlText w:val=""/>
+      <w:lvlJc w:val="left"/>
+      <w:pPr>
+        <w:tabs>
+          <w:tab w:val="num" w:pos="720"/>
+        </w:tabs>
+        <w:ind w:left="720" w:hanging="360"/>
+      </w:pPr>
+      <w:rPr>
+        <w:rFonts w:ascii="Symbol" w:hAnsi="Symbol" w:hint="default"/>
+        <w:sz w:val="20"/>
+      </w:rPr>
+    </w:lvl>
+    <w:lvl w:ilvl="1" w:tentative="1">
+      <w:start w:val="1"/>
+      <w:numFmt w:val="bullet"/>
+      <w:lvlText w:val="o"/>
+      <w:lvlJc w:val="left"/>
+      <w:pPr>
+        <w:tabs>
+          <w:tab w:val="num" w:pos="1440"/>
+        </w:tabs>
+        <w:ind w:left="1440" w:hanging="360"/>
+      </w:pPr>
+      <w:rPr>
+        <w:rFonts w:ascii="Courier New" w:hAnsi="Courier New" w:hint="default"/>
+        <w:sz w:val="20"/>
+      </w:rPr>
+    </w:lvl>
+    <w:lvl w:ilvl="2" w:tentative="1">
+      <w:start w:val="1"/>
+      <w:numFmt w:val="bullet"/>
+      <w:lvlText w:val=""/>
+      <w:lvlJc w:val="left"/>
+      <w:pPr>
+        <w:tabs>
+          <w:tab w:val="num" w:pos="2160"/>
+        </w:tabs>
+        <w:ind w:left="2160" w:hanging="360"/>
+      </w:pPr>
+      <w:rPr>
+        <w:rFonts w:ascii="Wingdings" w:hAnsi="Wingdings" w:hint="default"/>
+        <w:sz w:val="20"/>
+      </w:rPr>
+    </w:lvl>
+    <w:lvl w:ilvl="3" w:tentative="1">
+      <w:start w:val="1"/>
+      <w:numFmt w:val="bullet"/>
+      <w:lvlText w:val=""/>
+      <w:lvlJc w:val="left"/>
+      <w:pPr>
+        <w:tabs>
+          <w:tab w:val="num" w:pos="2880"/>
+        </w:tabs>
+        <w:ind w:left="2880" w:hanging="360"/>
+      </w:pPr>
+      <w:rPr>
+        <w:rFonts w:ascii="Wingdings" w:hAnsi="Wingdings" w:hint="default"/>
+        <w:sz w:val="20"/>
+      </w:rPr>
+    </w:lvl>
+    <w:lvl w:ilvl="4" w:tentative="1">
+      <w:start w:val="1"/>
+      <w:numFmt w:val="bullet"/>
+      <w:lvlText w:val=""/>
+      <w:lvlJc w:val="left"/>
+      <w:pPr>
+        <w:tabs>
+          <w:tab w:val="num" w:pos="3600"/>
+        </w:tabs>
+        <w:ind w:left="3600" w:hanging="360"/>
+      </w:pPr>
+      <w:rPr>
+        <w:rFonts w:ascii="Wingdings" w:hAnsi="Wingdings" w:hint="default"/>
+        <w:sz w:val="20"/>
+      </w:rPr>
+    </w:lvl>
+    <w:lvl w:ilvl="5" w:tentative="1">
+      <w:start w:val="1"/>
+      <w:numFmt w:val="bullet"/>
+      <w:lvlText w:val=""/>
+      <w:lvlJc w:val="left"/>
+      <w:pPr>
+        <w:tabs>
+          <w:tab w:val="num" w:pos="4320"/>
+        </w:tabs>
+        <w:ind w:left="4320" w:hanging="360"/>
+      </w:pPr>
+      <w:rPr>
+        <w:rFonts w:ascii="Wingdings" w:hAnsi="Wingdings" w:hint="default"/>
+        <w:sz w:val="20"/>
+      </w:rPr>
+    </w:lvl>
+    <w:lvl w:ilvl="6" w:tentative="1">
+      <w:start w:val="1"/>
+      <w:numFmt w:val="bullet"/>
+      <w:lvlText w:val=""/>
+      <w:lvlJc w:val="left"/>
+      <w:pPr>
+        <w:tabs>
+          <w:tab w:val="num" w:pos="5040"/>
+        </w:tabs>
+        <w:ind w:left="5040" w:hanging="360"/>
+      </w:pPr>
+      <w:rPr>
+        <w:rFonts w:ascii="Wingdings" w:hAnsi="Wingdings" w:hint="default"/>
+        <w:sz w:val="20"/>
+      </w:rPr>
+    </w:lvl>
+    <w:lvl w:ilvl="7" w:tentative="1">
+      <w:start w:val="1"/>
+      <w:numFmt w:val="bullet"/>
+      <w:lvlText w:val=""/>
+      <w:lvlJc w:val="left"/>
+      <w:pPr>
+        <w:tabs>
+          <w:tab w:val="num" w:pos="5760"/>
+        </w:tabs>
+        <w:ind w:left="5760" w:hanging="360"/>
+      </w:pPr>
+      <w:rPr>
+        <w:rFonts w:ascii="Wingdings" w:hAnsi="Wingdings" w:hint="default"/>
+        <w:sz w:val="20"/>
+      </w:rPr>
+    </w:lvl>
+    <w:lvl w:ilvl="8" w:tentative="1">
+      <w:start w:val="1"/>
+      <w:numFmt w:val="bullet"/>
+      <w:lvlText w:val=""/>
+      <w:lvlJc w:val="left"/>
+      <w:pPr>
+        <w:tabs>
+          <w:tab w:val="num" w:pos="6480"/>
+        </w:tabs>
+        <w:ind w:left="6480" w:hanging="360"/>
+      </w:pPr>
+      <w:rPr>
+        <w:rFonts w:ascii="Wingdings" w:hAnsi="Wingdings" w:hint="default"/>
+        <w:sz w:val="20"/>
+      </w:rPr>
+    </w:lvl>
+  </w:abstractNum>
   <w:num w:numId="1">
-    <w:abstractNumId w:val="5"/>
+    <w:abstractNumId w:val="11"/>
   </w:num>
   <w:num w:numId="2">
-    <w:abstractNumId w:val="1"/>
+    <w:abstractNumId w:val="4"/>
   </w:num>
   <w:num w:numId="3">
-    <w:abstractNumId w:val="4"/>
+    <w:abstractNumId w:val="10"/>
   </w:num>
   <w:num w:numId="4">
-    <w:abstractNumId w:val="2"/>
+    <w:abstractNumId w:val="5"/>
   </w:num>
   <w:num w:numId="5">
     <w:abstractNumId w:val="0"/>
   </w:num>
   <w:num w:numId="6">
+    <w:abstractNumId w:val="12"/>
+  </w:num>
+  <w:num w:numId="7">
+    <w:abstractNumId w:val="15"/>
+  </w:num>
+  <w:num w:numId="8">
+    <w:abstractNumId w:val="18"/>
+  </w:num>
+  <w:num w:numId="9">
+    <w:abstractNumId w:val="17"/>
+  </w:num>
+  <w:num w:numId="10">
+    <w:abstractNumId w:val="13"/>
+  </w:num>
+  <w:num w:numId="11">
+    <w:abstractNumId w:val="7"/>
+  </w:num>
+  <w:num w:numId="12">
+    <w:abstractNumId w:val="20"/>
+  </w:num>
+  <w:num w:numId="13">
+    <w:abstractNumId w:val="1"/>
+  </w:num>
+  <w:num w:numId="14">
+    <w:abstractNumId w:val="2"/>
+  </w:num>
+  <w:num w:numId="15">
+    <w:abstractNumId w:val="9"/>
+  </w:num>
+  <w:num w:numId="16">
+    <w:abstractNumId w:val="8"/>
+  </w:num>
+  <w:num w:numId="17">
     <w:abstractNumId w:val="6"/>
   </w:num>
-  <w:num w:numId="7">
-    <w:abstractNumId w:val="8"/>
+  <w:num w:numId="18">
+    <w:abstractNumId w:val="16"/>
   </w:num>
-  <w:num w:numId="8">
-    <w:abstractNumId w:val="10"/>
+  <w:num w:numId="19">
+    <w:abstractNumId w:val="3"/>
   </w:num>
-  <w:num w:numId="9">
-    <w:abstractNumId w:val="9"/>
+  <w:num w:numId="20">
+    <w:abstractNumId w:val="19"/>
   </w:num>
-  <w:num w:numId="10">
-    <w:abstractNumId w:val="7"/>
-  </w:num>
-  <w:num w:numId="11">
-    <w:abstractNumId w:val="3"/>
+  <w:num w:numId="21">
+    <w:abstractNumId w:val="14"/>
   </w:num>
 </w:numbering>
 </file>

</xml_diff>